<commit_message>
AÑADIR MODELO CONCEPTUAL Y E:R MAS CAPTURAS CONVERSACION
</commit_message>
<xml_diff>
--- a/Plantilla Memoria Proyecto BBDD.docx
+++ b/Plantilla Memoria Proyecto BBDD.docx
@@ -9,49 +9,6 @@
         </w:rPr>
       </w:pPr>
     </w:p>
-    <w:sdt>
-      <w:sdtPr>
-        <w:rPr>
-          <w:lang w:val="gl-ES"/>
-        </w:rPr>
-        <w:id w:val="256096316"/>
-        <w:docPartObj>
-          <w:docPartGallery w:val="Cover Pages"/>
-          <w:docPartUnique/>
-        </w:docPartObj>
-      </w:sdtPr>
-      <w:sdtEndPr/>
-      <w:sdtContent>
-        <w:p>
-          <w:pPr>
-            <w:rPr>
-              <w:lang w:val="gl-ES"/>
-            </w:rPr>
-          </w:pPr>
-        </w:p>
-        <w:p>
-          <w:pPr>
-            <w:rPr>
-              <w:lang w:val="gl-ES"/>
-            </w:rPr>
-          </w:pPr>
-        </w:p>
-      </w:sdtContent>
-    </w:sdt>
-    <w:p>
-      <w:pPr>
-        <w:rPr>
-          <w:lang w:val="gl-ES"/>
-        </w:rPr>
-      </w:pPr>
-    </w:p>
-    <w:p>
-      <w:pPr>
-        <w:rPr>
-          <w:lang w:val="gl-ES"/>
-        </w:rPr>
-      </w:pPr>
-    </w:p>
     <w:p>
       <w:pPr>
         <w:rPr>
@@ -66,7 +23,7 @@
         <mc:AlternateContent>
           <mc:Choice Requires="wps">
             <w:drawing>
-              <wp:anchor distT="45720" distB="45720" distL="114300" distR="114300" simplePos="0" relativeHeight="251664384" behindDoc="0" locked="0" layoutInCell="1" allowOverlap="1" wp14:anchorId="00D64D22" wp14:editId="3859B5C5">
+              <wp:anchor distT="45720" distB="45720" distL="114300" distR="114300" simplePos="0" relativeHeight="251664384" behindDoc="0" locked="0" layoutInCell="1" allowOverlap="1" wp14:anchorId="00D64D22" wp14:editId="0D5F1836">
                 <wp:simplePos x="0" y="0"/>
                 <wp:positionH relativeFrom="margin">
                   <wp:align>center</wp:align>
@@ -74,8 +31,8 @@
                 <wp:positionV relativeFrom="paragraph">
                   <wp:posOffset>373265</wp:posOffset>
                 </wp:positionV>
-                <wp:extent cx="5918200" cy="939165"/>
-                <wp:effectExtent l="0" t="0" r="25400" b="13335"/>
+                <wp:extent cx="5918200" cy="638175"/>
+                <wp:effectExtent l="0" t="0" r="25400" b="28575"/>
                 <wp:wrapSquare wrapText="bothSides"/>
                 <wp:docPr id="217" name="Cuadro de texto 2"/>
                 <wp:cNvGraphicFramePr>
@@ -90,7 +47,7 @@
                       <wps:spPr bwMode="auto">
                         <a:xfrm>
                           <a:off x="0" y="0"/>
-                          <a:ext cx="5918200" cy="939165"/>
+                          <a:ext cx="5918200" cy="638175"/>
                         </a:xfrm>
                         <a:prstGeom prst="rect">
                           <a:avLst/>
@@ -115,7 +72,7 @@
                               <w:jc w:val="center"/>
                             </w:pPr>
                             <w:r>
-                              <w:t>TITULO PROYECTO / NEGOCIO</w:t>
+                              <w:t>BBDD F1</w:t>
                             </w:r>
                           </w:p>
                         </w:txbxContent>
@@ -135,13 +92,13 @@
               </wp:anchor>
             </w:drawing>
           </mc:Choice>
-          <mc:Fallback xmlns:w16sdtfl="http://schemas.microsoft.com/office/word/2024/wordml/sdtformatlock" xmlns:w16sdtdh="http://schemas.microsoft.com/office/word/2020/wordml/sdtdatahash" xmlns:w16du="http://schemas.microsoft.com/office/word/2023/wordml/word16du" xmlns:w16="http://schemas.microsoft.com/office/word/2018/wordml" xmlns:w16cex="http://schemas.microsoft.com/office/word/2018/wordml/cex" xmlns:oel="http://schemas.microsoft.com/office/2019/extlst">
+          <mc:Fallback>
             <w:pict>
               <v:shapetype w14:anchorId="00D64D22" id="_x0000_t202" coordsize="21600,21600" o:spt="202" path="m,l,21600r21600,l21600,xe">
                 <v:stroke joinstyle="miter"/>
                 <v:path gradientshapeok="t" o:connecttype="rect"/>
               </v:shapetype>
-              <v:shape id="Cuadro de texto 2" o:spid="_x0000_s1026" type="#_x0000_t202" style="position:absolute;margin-left:0;margin-top:29.4pt;width:466pt;height:73.95pt;z-index:251664384;visibility:visible;mso-wrap-style:square;mso-width-percent:0;mso-height-percent:0;mso-wrap-distance-left:9pt;mso-wrap-distance-top:3.6pt;mso-wrap-distance-right:9pt;mso-wrap-distance-bottom:3.6pt;mso-position-horizontal:center;mso-position-horizontal-relative:margin;mso-position-vertical:absolute;mso-position-vertical-relative:text;mso-width-percent:0;mso-height-percent:0;mso-width-relative:margin;mso-height-relative:margin;v-text-anchor:top" o:gfxdata="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">
+              <v:shape id="Cuadro de texto 2" o:spid="_x0000_s1026" type="#_x0000_t202" style="position:absolute;margin-left:0;margin-top:29.4pt;width:466pt;height:50.25pt;z-index:251664384;visibility:visible;mso-wrap-style:square;mso-width-percent:0;mso-height-percent:0;mso-wrap-distance-left:9pt;mso-wrap-distance-top:3.6pt;mso-wrap-distance-right:9pt;mso-wrap-distance-bottom:3.6pt;mso-position-horizontal:center;mso-position-horizontal-relative:margin;mso-position-vertical:absolute;mso-position-vertical-relative:text;mso-width-percent:0;mso-height-percent:0;mso-width-relative:margin;mso-height-relative:margin;v-text-anchor:top" o:gfxdata="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">
                 <v:textbox>
                   <w:txbxContent>
                     <w:p>
@@ -150,7 +107,7 @@
                         <w:jc w:val="center"/>
                       </w:pPr>
                       <w:r>
-                        <w:t>TITULO PROYECTO / NEGOCIO</w:t>
+                        <w:t>BBDD F1</w:t>
                       </w:r>
                     </w:p>
                   </w:txbxContent>
@@ -164,20 +121,6 @@
     </w:p>
     <w:p>
       <w:pPr>
-        <w:rPr>
-          <w:lang w:val="gl-ES"/>
-        </w:rPr>
-      </w:pPr>
-    </w:p>
-    <w:p>
-      <w:pPr>
-        <w:rPr>
-          <w:lang w:val="gl-ES"/>
-        </w:rPr>
-      </w:pPr>
-    </w:p>
-    <w:p>
-      <w:pPr>
         <w:jc w:val="center"/>
         <w:rPr>
           <w:lang w:val="gl-ES"/>
@@ -185,31 +128,51 @@
       </w:pPr>
       <w:r>
         <w:rPr>
-          <w:lang w:val="gl-ES"/>
-        </w:rPr>
-        <w:t>[</w:t>
-      </w:r>
-      <w:proofErr w:type="spellStart"/>
-      <w:r>
-        <w:rPr>
-          <w:lang w:val="gl-ES"/>
-        </w:rPr>
-        <w:t>imagen</w:t>
-      </w:r>
-      <w:proofErr w:type="spellEnd"/>
-      <w:r>
-        <w:rPr>
-          <w:lang w:val="gl-ES"/>
-        </w:rPr>
-        <w:t xml:space="preserve"> decorar portada]</w:t>
-      </w:r>
-    </w:p>
-    <w:p>
-      <w:pPr>
-        <w:rPr>
-          <w:lang w:val="gl-ES"/>
-        </w:rPr>
-      </w:pPr>
+          <w:noProof/>
+          <w:lang w:val="gl-ES"/>
+        </w:rPr>
+        <w:drawing>
+          <wp:inline distT="0" distB="0" distL="0" distR="0" wp14:anchorId="473ACA6C" wp14:editId="7440953B">
+            <wp:extent cx="4628523" cy="5600700"/>
+            <wp:effectExtent l="0" t="0" r="635" b="0"/>
+            <wp:docPr id="2" name="Imagen 2"/>
+            <wp:cNvGraphicFramePr>
+              <a:graphicFrameLocks xmlns:a="http://schemas.openxmlformats.org/drawingml/2006/main" noChangeAspect="1"/>
+            </wp:cNvGraphicFramePr>
+            <a:graphic xmlns:a="http://schemas.openxmlformats.org/drawingml/2006/main">
+              <a:graphicData uri="http://schemas.openxmlformats.org/drawingml/2006/picture">
+                <pic:pic xmlns:pic="http://schemas.openxmlformats.org/drawingml/2006/picture">
+                  <pic:nvPicPr>
+                    <pic:cNvPr id="2" name="ChatGPT Image 14 may 2025, 12_43_49.png"/>
+                    <pic:cNvPicPr/>
+                  </pic:nvPicPr>
+                  <pic:blipFill>
+                    <a:blip r:embed="rId8">
+                      <a:extLst>
+                        <a:ext uri="{28A0092B-C50C-407E-A947-70E740481C1C}">
+                          <a14:useLocalDpi xmlns:a14="http://schemas.microsoft.com/office/drawing/2010/main" val="0"/>
+                        </a:ext>
+                      </a:extLst>
+                    </a:blip>
+                    <a:stretch>
+                      <a:fillRect/>
+                    </a:stretch>
+                  </pic:blipFill>
+                  <pic:spPr>
+                    <a:xfrm>
+                      <a:off x="0" y="0"/>
+                      <a:ext cx="4643491" cy="5618812"/>
+                    </a:xfrm>
+                    <a:prstGeom prst="rect">
+                      <a:avLst/>
+                    </a:prstGeom>
+                  </pic:spPr>
+                </pic:pic>
+              </a:graphicData>
+            </a:graphic>
+          </wp:inline>
+        </w:drawing>
+      </w:r>
     </w:p>
     <w:p>
       <w:pPr>
@@ -281,90 +244,53 @@
         <w:t>Github</w:t>
       </w:r>
       <w:proofErr w:type="spellEnd"/>
+      <w:r>
+        <w:rPr>
+          <w:b/>
+          <w:bCs/>
+          <w:i/>
+          <w:iCs/>
+          <w:color w:val="1F3864" w:themeColor="accent1" w:themeShade="80"/>
+          <w:sz w:val="28"/>
+          <w:szCs w:val="28"/>
+          <w:lang w:val="gl-ES"/>
+        </w:rPr>
+        <w:t xml:space="preserve">  </w:t>
+      </w:r>
     </w:p>
     <w:p>
       <w:pPr>
-        <w:rPr>
-          <w:lang w:val="gl-ES"/>
-        </w:rPr>
-      </w:pPr>
-    </w:p>
-    <w:p>
-      <w:pPr>
-        <w:rPr>
-          <w:lang w:val="gl-ES"/>
-        </w:rPr>
-      </w:pPr>
-    </w:p>
-    <w:p>
-      <w:pPr>
-        <w:rPr>
-          <w:lang w:val="gl-ES"/>
-        </w:rPr>
-      </w:pPr>
-    </w:p>
-    <w:p>
-      <w:pPr>
-        <w:rPr>
-          <w:lang w:val="gl-ES"/>
-        </w:rPr>
-      </w:pPr>
-    </w:p>
-    <w:p>
-      <w:pPr>
-        <w:rPr>
-          <w:lang w:val="gl-ES"/>
-        </w:rPr>
-      </w:pPr>
-    </w:p>
-    <w:p>
-      <w:pPr>
-        <w:rPr>
-          <w:lang w:val="gl-ES"/>
-        </w:rPr>
-      </w:pPr>
-    </w:p>
-    <w:p>
-      <w:pPr>
-        <w:rPr>
-          <w:lang w:val="gl-ES"/>
-        </w:rPr>
-      </w:pPr>
-    </w:p>
-    <w:p>
-      <w:pPr>
-        <w:rPr>
-          <w:lang w:val="gl-ES"/>
-        </w:rPr>
-      </w:pPr>
-    </w:p>
-    <w:p>
-      <w:pPr>
-        <w:rPr>
-          <w:lang w:val="gl-ES"/>
-        </w:rPr>
-      </w:pPr>
-    </w:p>
-    <w:p>
-      <w:pPr>
-        <w:rPr>
-          <w:lang w:val="gl-ES"/>
-        </w:rPr>
-      </w:pPr>
-    </w:p>
-    <w:p>
-      <w:pPr>
-        <w:rPr>
-          <w:lang w:val="gl-ES"/>
-        </w:rPr>
-      </w:pPr>
-    </w:p>
-    <w:p>
-      <w:pPr>
-        <w:rPr>
-          <w:lang w:val="gl-ES"/>
-        </w:rPr>
-      </w:pPr>
+        <w:pBdr>
+          <w:top w:val="single" w:sz="4" w:space="1" w:color="auto"/>
+          <w:left w:val="single" w:sz="4" w:space="4" w:color="auto"/>
+          <w:bottom w:val="single" w:sz="4" w:space="1" w:color="auto"/>
+          <w:right w:val="single" w:sz="4" w:space="4" w:color="auto"/>
+        </w:pBdr>
+        <w:jc w:val="center"/>
+        <w:rPr>
+          <w:b/>
+          <w:bCs/>
+          <w:i/>
+          <w:iCs/>
+          <w:color w:val="1F3864" w:themeColor="accent1" w:themeShade="80"/>
+          <w:sz w:val="28"/>
+          <w:szCs w:val="28"/>
+          <w:lang w:val="gl-ES"/>
+        </w:rPr>
+      </w:pPr>
+      <w:r>
+        <w:rPr>
+          <w:b/>
+          <w:bCs/>
+          <w:i/>
+          <w:iCs/>
+          <w:color w:val="1F3864" w:themeColor="accent1" w:themeShade="80"/>
+          <w:sz w:val="28"/>
+          <w:szCs w:val="28"/>
+          <w:lang w:val="gl-ES"/>
+        </w:rPr>
+        <w:t>https://github.com/Abraham-HUB-777/Tarefa-Final-BD-1-DAM</w:t>
+      </w:r>
     </w:p>
     <w:p>
       <w:pPr>
@@ -2079,15 +2005,13 @@
           <w:lang w:val="gl-ES"/>
         </w:rPr>
       </w:pPr>
-      <w:bookmarkStart w:id="0" w:name="_GoBack"/>
-      <w:bookmarkEnd w:id="0"/>
       <w:r>
         <w:rPr>
           <w:lang w:val="gl-ES"/>
         </w:rPr>
         <w:br w:type="page"/>
       </w:r>
-      <w:bookmarkStart w:id="1" w:name="_Toc197794426"/>
+      <w:bookmarkStart w:id="0" w:name="_Toc197794426"/>
       <w:proofErr w:type="spellStart"/>
       <w:r>
         <w:rPr>
@@ -2096,7 +2020,7 @@
         <w:lastRenderedPageBreak/>
         <w:t>Introducción</w:t>
       </w:r>
-      <w:bookmarkEnd w:id="1"/>
+      <w:bookmarkEnd w:id="0"/>
       <w:proofErr w:type="spellEnd"/>
     </w:p>
     <w:p>
@@ -2105,11 +2029,42 @@
           <w:lang w:val="gl-ES"/>
         </w:rPr>
       </w:pPr>
-      <w:r>
-        <w:rPr>
-          <w:lang w:val="gl-ES"/>
-        </w:rPr>
-        <w:t>Describe aquí...</w:t>
+      <w:proofErr w:type="spellStart"/>
+      <w:r>
+        <w:rPr>
+          <w:lang w:val="gl-ES"/>
+        </w:rPr>
+        <w:t>Necesidad</w:t>
+      </w:r>
+      <w:proofErr w:type="spellEnd"/>
+      <w:r>
+        <w:rPr>
+          <w:lang w:val="gl-ES"/>
+        </w:rPr>
+        <w:t xml:space="preserve"> del cliente:</w:t>
+      </w:r>
+    </w:p>
+    <w:p>
+      <w:pPr>
+        <w:rPr>
+          <w:lang w:val="gl-ES"/>
+        </w:rPr>
+      </w:pPr>
+      <w:r>
+        <w:rPr>
+          <w:lang w:val="gl-ES"/>
+        </w:rPr>
+        <w:tab/>
+      </w:r>
+      <w:r>
+        <w:rPr>
+          <w:rFonts w:ascii="DM Mono" w:hAnsi="DM Mono"/>
+          <w:color w:val="141414"/>
+          <w:sz w:val="21"/>
+          <w:szCs w:val="21"/>
+          <w:shd w:val="clear" w:color="auto" w:fill="F3F1E5"/>
+        </w:rPr>
+        <w:t> Nuestro negocio se centra en proporcionar información precisa y exhaustiva sobre cada Gran Premio, incluyendo resultados, tiempos de vuelta, posiciones en parrilla, estrategias de carrera y estadísticas de pilotos y equipos.</w:t>
       </w:r>
     </w:p>
     <w:p>
@@ -2123,7 +2078,7 @@
           <w:lang w:val="gl-ES"/>
         </w:rPr>
       </w:pPr>
-      <w:bookmarkStart w:id="2" w:name="_Toc197794427"/>
+      <w:bookmarkStart w:id="1" w:name="_Toc197794427"/>
       <w:proofErr w:type="spellStart"/>
       <w:r>
         <w:rPr>
@@ -2138,7 +2093,7 @@
         </w:rPr>
         <w:t xml:space="preserve"> del Problema / Requisitos</w:t>
       </w:r>
-      <w:bookmarkEnd w:id="2"/>
+      <w:bookmarkEnd w:id="1"/>
     </w:p>
     <w:p>
       <w:pPr>
@@ -2150,8 +2105,1267 @@
         <w:rPr>
           <w:lang w:val="gl-ES"/>
         </w:rPr>
-        <w:t>Describe aquí...</w:t>
-      </w:r>
+        <w:t xml:space="preserve">Para crear esta BD necesitaremos </w:t>
+      </w:r>
+      <w:proofErr w:type="spellStart"/>
+      <w:r>
+        <w:rPr>
+          <w:lang w:val="gl-ES"/>
+        </w:rPr>
+        <w:t>tablas</w:t>
+      </w:r>
+      <w:proofErr w:type="spellEnd"/>
+      <w:r>
+        <w:rPr>
+          <w:lang w:val="gl-ES"/>
+        </w:rPr>
+        <w:t xml:space="preserve"> para almacenar </w:t>
+      </w:r>
+    </w:p>
+    <w:p>
+      <w:pPr>
+        <w:pStyle w:val="Prrafodelista"/>
+        <w:numPr>
+          <w:ilvl w:val="0"/>
+          <w:numId w:val="10"/>
+        </w:numPr>
+        <w:rPr>
+          <w:lang w:val="gl-ES"/>
+        </w:rPr>
+      </w:pPr>
+      <w:r>
+        <w:rPr>
+          <w:b/>
+          <w:lang w:val="gl-ES"/>
+        </w:rPr>
+        <w:t>Piloto</w:t>
+      </w:r>
+      <w:r>
+        <w:rPr>
+          <w:lang w:val="gl-ES"/>
+        </w:rPr>
+        <w:t>(</w:t>
+      </w:r>
+      <w:proofErr w:type="spellStart"/>
+      <w:r>
+        <w:rPr>
+          <w:lang w:val="gl-ES"/>
+        </w:rPr>
+        <w:t>id</w:t>
+      </w:r>
+      <w:proofErr w:type="spellEnd"/>
+      <w:r>
+        <w:rPr>
+          <w:lang w:val="gl-ES"/>
+        </w:rPr>
+        <w:t xml:space="preserve">, </w:t>
+      </w:r>
+      <w:proofErr w:type="spellStart"/>
+      <w:r>
+        <w:rPr>
+          <w:lang w:val="gl-ES"/>
+        </w:rPr>
+        <w:t>nombre</w:t>
+      </w:r>
+      <w:proofErr w:type="spellEnd"/>
+      <w:r>
+        <w:rPr>
+          <w:lang w:val="gl-ES"/>
+        </w:rPr>
+        <w:t xml:space="preserve">, abreviatura, </w:t>
+      </w:r>
+      <w:proofErr w:type="spellStart"/>
+      <w:r>
+        <w:rPr>
+          <w:lang w:val="gl-ES"/>
+        </w:rPr>
+        <w:t>edad</w:t>
+      </w:r>
+      <w:proofErr w:type="spellEnd"/>
+      <w:r>
+        <w:rPr>
+          <w:lang w:val="gl-ES"/>
+        </w:rPr>
+        <w:t xml:space="preserve">, </w:t>
+      </w:r>
+      <w:proofErr w:type="spellStart"/>
+      <w:r>
+        <w:rPr>
+          <w:lang w:val="gl-ES"/>
+        </w:rPr>
+        <w:t>nacionalidad</w:t>
+      </w:r>
+      <w:proofErr w:type="spellEnd"/>
+      <w:r>
+        <w:rPr>
+          <w:lang w:val="gl-ES"/>
+        </w:rPr>
+        <w:t xml:space="preserve">, altura, peso, </w:t>
+      </w:r>
+      <w:proofErr w:type="spellStart"/>
+      <w:r>
+        <w:rPr>
+          <w:lang w:val="gl-ES"/>
+        </w:rPr>
+        <w:t>fecha_nacimiento</w:t>
+      </w:r>
+      <w:proofErr w:type="spellEnd"/>
+      <w:r>
+        <w:rPr>
+          <w:lang w:val="gl-ES"/>
+        </w:rPr>
+        <w:t xml:space="preserve">, </w:t>
+      </w:r>
+      <w:proofErr w:type="spellStart"/>
+      <w:r>
+        <w:rPr>
+          <w:lang w:val="gl-ES"/>
+        </w:rPr>
+        <w:t>numero_licencia</w:t>
+      </w:r>
+      <w:proofErr w:type="spellEnd"/>
+      <w:r>
+        <w:rPr>
+          <w:lang w:val="gl-ES"/>
+        </w:rPr>
+        <w:t xml:space="preserve">, </w:t>
+      </w:r>
+      <w:proofErr w:type="spellStart"/>
+      <w:r>
+        <w:rPr>
+          <w:lang w:val="gl-ES"/>
+        </w:rPr>
+        <w:t>foto_url</w:t>
+      </w:r>
+      <w:proofErr w:type="spellEnd"/>
+      <w:r>
+        <w:rPr>
+          <w:lang w:val="gl-ES"/>
+        </w:rPr>
+        <w:t>);</w:t>
+      </w:r>
+    </w:p>
+    <w:p>
+      <w:pPr>
+        <w:pStyle w:val="Prrafodelista"/>
+        <w:numPr>
+          <w:ilvl w:val="0"/>
+          <w:numId w:val="10"/>
+        </w:numPr>
+        <w:rPr>
+          <w:lang w:val="gl-ES"/>
+        </w:rPr>
+      </w:pPr>
+      <w:r>
+        <w:rPr>
+          <w:b/>
+          <w:lang w:val="gl-ES"/>
+        </w:rPr>
+        <w:t>Equipo</w:t>
+      </w:r>
+      <w:r>
+        <w:rPr>
+          <w:lang w:val="gl-ES"/>
+        </w:rPr>
+        <w:t>(</w:t>
+      </w:r>
+      <w:proofErr w:type="spellStart"/>
+      <w:r>
+        <w:rPr>
+          <w:lang w:val="gl-ES"/>
+        </w:rPr>
+        <w:t>id</w:t>
+      </w:r>
+      <w:proofErr w:type="spellEnd"/>
+      <w:r>
+        <w:rPr>
+          <w:lang w:val="gl-ES"/>
+        </w:rPr>
+        <w:t xml:space="preserve">, </w:t>
+      </w:r>
+      <w:proofErr w:type="spellStart"/>
+      <w:r>
+        <w:rPr>
+          <w:lang w:val="gl-ES"/>
+        </w:rPr>
+        <w:t>nombre</w:t>
+      </w:r>
+      <w:proofErr w:type="spellEnd"/>
+      <w:r>
+        <w:rPr>
+          <w:lang w:val="gl-ES"/>
+        </w:rPr>
+        <w:t xml:space="preserve">, pais, color, </w:t>
+      </w:r>
+      <w:proofErr w:type="spellStart"/>
+      <w:r>
+        <w:rPr>
+          <w:lang w:val="gl-ES"/>
+        </w:rPr>
+        <w:t>sede_principal</w:t>
+      </w:r>
+      <w:proofErr w:type="spellEnd"/>
+      <w:r>
+        <w:rPr>
+          <w:lang w:val="gl-ES"/>
+        </w:rPr>
+        <w:t xml:space="preserve">, </w:t>
+      </w:r>
+      <w:proofErr w:type="spellStart"/>
+      <w:r>
+        <w:rPr>
+          <w:lang w:val="gl-ES"/>
+        </w:rPr>
+        <w:t>director_equipo</w:t>
+      </w:r>
+      <w:proofErr w:type="spellEnd"/>
+      <w:r>
+        <w:rPr>
+          <w:lang w:val="gl-ES"/>
+        </w:rPr>
+        <w:t xml:space="preserve">, </w:t>
+      </w:r>
+      <w:proofErr w:type="spellStart"/>
+      <w:r>
+        <w:rPr>
+          <w:lang w:val="gl-ES"/>
+        </w:rPr>
+        <w:t>año_fundacion</w:t>
+      </w:r>
+      <w:proofErr w:type="spellEnd"/>
+      <w:r>
+        <w:rPr>
+          <w:lang w:val="gl-ES"/>
+        </w:rPr>
+        <w:t xml:space="preserve">, </w:t>
+      </w:r>
+      <w:proofErr w:type="spellStart"/>
+      <w:r>
+        <w:rPr>
+          <w:lang w:val="gl-ES"/>
+        </w:rPr>
+        <w:t>logo_url</w:t>
+      </w:r>
+      <w:proofErr w:type="spellEnd"/>
+      <w:r>
+        <w:rPr>
+          <w:lang w:val="gl-ES"/>
+        </w:rPr>
+        <w:t xml:space="preserve">); </w:t>
+      </w:r>
+    </w:p>
+    <w:p>
+      <w:pPr>
+        <w:pStyle w:val="Prrafodelista"/>
+        <w:numPr>
+          <w:ilvl w:val="0"/>
+          <w:numId w:val="10"/>
+        </w:numPr>
+        <w:rPr>
+          <w:lang w:val="gl-ES"/>
+        </w:rPr>
+      </w:pPr>
+      <w:r>
+        <w:rPr>
+          <w:b/>
+          <w:lang w:val="gl-ES"/>
+        </w:rPr>
+        <w:t>Temporada</w:t>
+      </w:r>
+      <w:r>
+        <w:rPr>
+          <w:lang w:val="gl-ES"/>
+        </w:rPr>
+        <w:t>(</w:t>
+      </w:r>
+      <w:proofErr w:type="spellStart"/>
+      <w:r>
+        <w:rPr>
+          <w:lang w:val="gl-ES"/>
+        </w:rPr>
+        <w:t>id</w:t>
+      </w:r>
+      <w:proofErr w:type="spellEnd"/>
+      <w:r>
+        <w:rPr>
+          <w:lang w:val="gl-ES"/>
+        </w:rPr>
+        <w:t xml:space="preserve">, año, </w:t>
+      </w:r>
+      <w:proofErr w:type="spellStart"/>
+      <w:r>
+        <w:rPr>
+          <w:lang w:val="gl-ES"/>
+        </w:rPr>
+        <w:t>idPilotoGANADOR</w:t>
+      </w:r>
+      <w:proofErr w:type="spellEnd"/>
+      <w:r>
+        <w:rPr>
+          <w:lang w:val="gl-ES"/>
+        </w:rPr>
+        <w:t xml:space="preserve">, </w:t>
+      </w:r>
+      <w:proofErr w:type="spellStart"/>
+      <w:r>
+        <w:rPr>
+          <w:lang w:val="gl-ES"/>
+        </w:rPr>
+        <w:t>idEquipoGANADOR</w:t>
+      </w:r>
+      <w:proofErr w:type="spellEnd"/>
+      <w:r>
+        <w:rPr>
+          <w:lang w:val="gl-ES"/>
+        </w:rPr>
+        <w:t xml:space="preserve">); </w:t>
+      </w:r>
+    </w:p>
+    <w:p>
+      <w:pPr>
+        <w:pStyle w:val="Prrafodelista"/>
+        <w:numPr>
+          <w:ilvl w:val="0"/>
+          <w:numId w:val="10"/>
+        </w:numPr>
+        <w:rPr>
+          <w:lang w:val="gl-ES"/>
+        </w:rPr>
+      </w:pPr>
+      <w:proofErr w:type="spellStart"/>
+      <w:r>
+        <w:rPr>
+          <w:b/>
+          <w:lang w:val="gl-ES"/>
+        </w:rPr>
+        <w:t>CocheTemporada</w:t>
+      </w:r>
+      <w:proofErr w:type="spellEnd"/>
+      <w:r>
+        <w:rPr>
+          <w:lang w:val="gl-ES"/>
+        </w:rPr>
+        <w:t>(</w:t>
+      </w:r>
+      <w:proofErr w:type="spellStart"/>
+      <w:r>
+        <w:rPr>
+          <w:lang w:val="gl-ES"/>
+        </w:rPr>
+        <w:t>id</w:t>
+      </w:r>
+      <w:proofErr w:type="spellEnd"/>
+      <w:r>
+        <w:rPr>
+          <w:lang w:val="gl-ES"/>
+        </w:rPr>
+        <w:t xml:space="preserve">, </w:t>
+      </w:r>
+      <w:proofErr w:type="spellStart"/>
+      <w:r>
+        <w:rPr>
+          <w:lang w:val="gl-ES"/>
+        </w:rPr>
+        <w:t>nombre</w:t>
+      </w:r>
+      <w:proofErr w:type="spellEnd"/>
+      <w:r>
+        <w:rPr>
+          <w:lang w:val="gl-ES"/>
+        </w:rPr>
+        <w:t xml:space="preserve">, motor, </w:t>
+      </w:r>
+      <w:proofErr w:type="spellStart"/>
+      <w:r>
+        <w:rPr>
+          <w:lang w:val="gl-ES"/>
+        </w:rPr>
+        <w:t>idEquipo</w:t>
+      </w:r>
+      <w:proofErr w:type="spellEnd"/>
+      <w:r>
+        <w:rPr>
+          <w:lang w:val="gl-ES"/>
+        </w:rPr>
+        <w:t xml:space="preserve">, </w:t>
+      </w:r>
+      <w:proofErr w:type="spellStart"/>
+      <w:r>
+        <w:rPr>
+          <w:lang w:val="gl-ES"/>
+        </w:rPr>
+        <w:t>idTemporada</w:t>
+      </w:r>
+      <w:proofErr w:type="spellEnd"/>
+      <w:r>
+        <w:rPr>
+          <w:lang w:val="gl-ES"/>
+        </w:rPr>
+        <w:t xml:space="preserve">, </w:t>
+      </w:r>
+      <w:proofErr w:type="spellStart"/>
+      <w:r>
+        <w:rPr>
+          <w:lang w:val="gl-ES"/>
+        </w:rPr>
+        <w:t>especificaciones_tecnicas</w:t>
+      </w:r>
+      <w:proofErr w:type="spellEnd"/>
+      <w:r>
+        <w:rPr>
+          <w:lang w:val="gl-ES"/>
+        </w:rPr>
+        <w:t xml:space="preserve">, </w:t>
+      </w:r>
+      <w:proofErr w:type="spellStart"/>
+      <w:r>
+        <w:rPr>
+          <w:lang w:val="gl-ES"/>
+        </w:rPr>
+        <w:t>peso_coche</w:t>
+      </w:r>
+      <w:proofErr w:type="spellEnd"/>
+      <w:r>
+        <w:rPr>
+          <w:lang w:val="gl-ES"/>
+        </w:rPr>
+        <w:t xml:space="preserve">, potencia); </w:t>
+      </w:r>
+    </w:p>
+    <w:p>
+      <w:pPr>
+        <w:pStyle w:val="Prrafodelista"/>
+        <w:numPr>
+          <w:ilvl w:val="0"/>
+          <w:numId w:val="10"/>
+        </w:numPr>
+        <w:rPr>
+          <w:lang w:val="gl-ES"/>
+        </w:rPr>
+      </w:pPr>
+      <w:proofErr w:type="spellStart"/>
+      <w:r>
+        <w:rPr>
+          <w:b/>
+          <w:lang w:val="gl-ES"/>
+        </w:rPr>
+        <w:t>PilotoTemporadaEquipo</w:t>
+      </w:r>
+      <w:proofErr w:type="spellEnd"/>
+      <w:r>
+        <w:rPr>
+          <w:lang w:val="gl-ES"/>
+        </w:rPr>
+        <w:t>(</w:t>
+      </w:r>
+      <w:proofErr w:type="spellStart"/>
+      <w:r>
+        <w:rPr>
+          <w:lang w:val="gl-ES"/>
+        </w:rPr>
+        <w:t>id</w:t>
+      </w:r>
+      <w:proofErr w:type="spellEnd"/>
+      <w:r>
+        <w:rPr>
+          <w:lang w:val="gl-ES"/>
+        </w:rPr>
+        <w:t xml:space="preserve">, </w:t>
+      </w:r>
+      <w:proofErr w:type="spellStart"/>
+      <w:r>
+        <w:rPr>
+          <w:lang w:val="gl-ES"/>
+        </w:rPr>
+        <w:t>idTemporada</w:t>
+      </w:r>
+      <w:proofErr w:type="spellEnd"/>
+      <w:r>
+        <w:rPr>
+          <w:lang w:val="gl-ES"/>
+        </w:rPr>
+        <w:t xml:space="preserve">, </w:t>
+      </w:r>
+      <w:proofErr w:type="spellStart"/>
+      <w:r>
+        <w:rPr>
+          <w:lang w:val="gl-ES"/>
+        </w:rPr>
+        <w:t>idPiloto</w:t>
+      </w:r>
+      <w:proofErr w:type="spellEnd"/>
+      <w:r>
+        <w:rPr>
+          <w:lang w:val="gl-ES"/>
+        </w:rPr>
+        <w:t xml:space="preserve">, </w:t>
+      </w:r>
+      <w:proofErr w:type="spellStart"/>
+      <w:r>
+        <w:rPr>
+          <w:lang w:val="gl-ES"/>
+        </w:rPr>
+        <w:t>idEquipo</w:t>
+      </w:r>
+      <w:proofErr w:type="spellEnd"/>
+      <w:r>
+        <w:rPr>
+          <w:lang w:val="gl-ES"/>
+        </w:rPr>
+        <w:t xml:space="preserve">, </w:t>
+      </w:r>
+      <w:proofErr w:type="spellStart"/>
+      <w:r>
+        <w:rPr>
+          <w:lang w:val="gl-ES"/>
+        </w:rPr>
+        <w:t>idCocheTemporada</w:t>
+      </w:r>
+      <w:proofErr w:type="spellEnd"/>
+      <w:r>
+        <w:rPr>
+          <w:lang w:val="gl-ES"/>
+        </w:rPr>
+        <w:t xml:space="preserve">, </w:t>
+      </w:r>
+      <w:proofErr w:type="spellStart"/>
+      <w:r>
+        <w:rPr>
+          <w:lang w:val="gl-ES"/>
+        </w:rPr>
+        <w:t>numeroCoche</w:t>
+      </w:r>
+      <w:proofErr w:type="spellEnd"/>
+      <w:r>
+        <w:rPr>
+          <w:lang w:val="gl-ES"/>
+        </w:rPr>
+        <w:t xml:space="preserve">); </w:t>
+      </w:r>
+    </w:p>
+    <w:p>
+      <w:pPr>
+        <w:pStyle w:val="Prrafodelista"/>
+        <w:numPr>
+          <w:ilvl w:val="0"/>
+          <w:numId w:val="10"/>
+        </w:numPr>
+        <w:rPr>
+          <w:lang w:val="gl-ES"/>
+        </w:rPr>
+      </w:pPr>
+      <w:proofErr w:type="spellStart"/>
+      <w:r>
+        <w:rPr>
+          <w:b/>
+          <w:lang w:val="gl-ES"/>
+        </w:rPr>
+        <w:t>GranPremio</w:t>
+      </w:r>
+      <w:proofErr w:type="spellEnd"/>
+      <w:r>
+        <w:rPr>
+          <w:lang w:val="gl-ES"/>
+        </w:rPr>
+        <w:t>(</w:t>
+      </w:r>
+      <w:proofErr w:type="spellStart"/>
+      <w:r>
+        <w:rPr>
+          <w:lang w:val="gl-ES"/>
+        </w:rPr>
+        <w:t>id</w:t>
+      </w:r>
+      <w:proofErr w:type="spellEnd"/>
+      <w:r>
+        <w:rPr>
+          <w:lang w:val="gl-ES"/>
+        </w:rPr>
+        <w:t xml:space="preserve">, </w:t>
+      </w:r>
+      <w:proofErr w:type="spellStart"/>
+      <w:r>
+        <w:rPr>
+          <w:lang w:val="gl-ES"/>
+        </w:rPr>
+        <w:t>nombreGranPremio</w:t>
+      </w:r>
+      <w:proofErr w:type="spellEnd"/>
+      <w:r>
+        <w:rPr>
+          <w:lang w:val="gl-ES"/>
+        </w:rPr>
+        <w:t xml:space="preserve">, </w:t>
+      </w:r>
+      <w:proofErr w:type="spellStart"/>
+      <w:r>
+        <w:rPr>
+          <w:lang w:val="gl-ES"/>
+        </w:rPr>
+        <w:t>idTemporada</w:t>
+      </w:r>
+      <w:proofErr w:type="spellEnd"/>
+      <w:r>
+        <w:rPr>
+          <w:lang w:val="gl-ES"/>
+        </w:rPr>
+        <w:t xml:space="preserve">, </w:t>
+      </w:r>
+      <w:proofErr w:type="spellStart"/>
+      <w:r>
+        <w:rPr>
+          <w:lang w:val="gl-ES"/>
+        </w:rPr>
+        <w:t>idCircuito</w:t>
+      </w:r>
+      <w:proofErr w:type="spellEnd"/>
+      <w:r>
+        <w:rPr>
+          <w:lang w:val="gl-ES"/>
+        </w:rPr>
+        <w:t xml:space="preserve">, fecha, clima, </w:t>
+      </w:r>
+      <w:proofErr w:type="spellStart"/>
+      <w:r>
+        <w:rPr>
+          <w:lang w:val="gl-ES"/>
+        </w:rPr>
+        <w:t>hora_inicio</w:t>
+      </w:r>
+      <w:proofErr w:type="spellEnd"/>
+      <w:r>
+        <w:rPr>
+          <w:lang w:val="gl-ES"/>
+        </w:rPr>
+        <w:t xml:space="preserve">, </w:t>
+      </w:r>
+      <w:proofErr w:type="spellStart"/>
+      <w:r>
+        <w:rPr>
+          <w:lang w:val="gl-ES"/>
+        </w:rPr>
+        <w:t>vueltas_completadas</w:t>
+      </w:r>
+      <w:proofErr w:type="spellEnd"/>
+      <w:r>
+        <w:rPr>
+          <w:lang w:val="gl-ES"/>
+        </w:rPr>
+        <w:t xml:space="preserve">, estado); </w:t>
+      </w:r>
+    </w:p>
+    <w:p>
+      <w:pPr>
+        <w:pStyle w:val="Prrafodelista"/>
+        <w:numPr>
+          <w:ilvl w:val="0"/>
+          <w:numId w:val="10"/>
+        </w:numPr>
+        <w:rPr>
+          <w:lang w:val="gl-ES"/>
+        </w:rPr>
+      </w:pPr>
+      <w:proofErr w:type="spellStart"/>
+      <w:r>
+        <w:rPr>
+          <w:b/>
+          <w:lang w:val="gl-ES"/>
+        </w:rPr>
+        <w:t>Circuito</w:t>
+      </w:r>
+      <w:proofErr w:type="spellEnd"/>
+      <w:r>
+        <w:rPr>
+          <w:lang w:val="gl-ES"/>
+        </w:rPr>
+        <w:t>(</w:t>
+      </w:r>
+      <w:proofErr w:type="spellStart"/>
+      <w:r>
+        <w:rPr>
+          <w:lang w:val="gl-ES"/>
+        </w:rPr>
+        <w:t>id</w:t>
+      </w:r>
+      <w:proofErr w:type="spellEnd"/>
+      <w:r>
+        <w:rPr>
+          <w:lang w:val="gl-ES"/>
+        </w:rPr>
+        <w:t xml:space="preserve">, </w:t>
+      </w:r>
+      <w:proofErr w:type="spellStart"/>
+      <w:r>
+        <w:rPr>
+          <w:lang w:val="gl-ES"/>
+        </w:rPr>
+        <w:t>nombre</w:t>
+      </w:r>
+      <w:proofErr w:type="spellEnd"/>
+      <w:r>
+        <w:rPr>
+          <w:lang w:val="gl-ES"/>
+        </w:rPr>
+        <w:t xml:space="preserve">, </w:t>
+      </w:r>
+      <w:proofErr w:type="spellStart"/>
+      <w:r>
+        <w:rPr>
+          <w:lang w:val="gl-ES"/>
+        </w:rPr>
+        <w:t>localizacion</w:t>
+      </w:r>
+      <w:proofErr w:type="spellEnd"/>
+      <w:r>
+        <w:rPr>
+          <w:lang w:val="gl-ES"/>
+        </w:rPr>
+        <w:t xml:space="preserve">, pais, </w:t>
+      </w:r>
+      <w:proofErr w:type="spellStart"/>
+      <w:r>
+        <w:rPr>
+          <w:lang w:val="gl-ES"/>
+        </w:rPr>
+        <w:t>kilometros</w:t>
+      </w:r>
+      <w:proofErr w:type="spellEnd"/>
+      <w:r>
+        <w:rPr>
+          <w:lang w:val="gl-ES"/>
+        </w:rPr>
+        <w:t xml:space="preserve">, </w:t>
+      </w:r>
+      <w:proofErr w:type="spellStart"/>
+      <w:r>
+        <w:rPr>
+          <w:lang w:val="gl-ES"/>
+        </w:rPr>
+        <w:t>numero_vueltas</w:t>
+      </w:r>
+      <w:proofErr w:type="spellEnd"/>
+      <w:r>
+        <w:rPr>
+          <w:lang w:val="gl-ES"/>
+        </w:rPr>
+        <w:t xml:space="preserve">, </w:t>
+      </w:r>
+      <w:proofErr w:type="spellStart"/>
+      <w:r>
+        <w:rPr>
+          <w:lang w:val="gl-ES"/>
+        </w:rPr>
+        <w:t>record_vuelta</w:t>
+      </w:r>
+      <w:proofErr w:type="spellEnd"/>
+      <w:r>
+        <w:rPr>
+          <w:lang w:val="gl-ES"/>
+        </w:rPr>
+        <w:t xml:space="preserve">, </w:t>
+      </w:r>
+      <w:proofErr w:type="spellStart"/>
+      <w:r>
+        <w:rPr>
+          <w:lang w:val="gl-ES"/>
+        </w:rPr>
+        <w:t>tipo_circuito</w:t>
+      </w:r>
+      <w:proofErr w:type="spellEnd"/>
+      <w:r>
+        <w:rPr>
+          <w:lang w:val="gl-ES"/>
+        </w:rPr>
+        <w:t xml:space="preserve">, </w:t>
+      </w:r>
+      <w:proofErr w:type="spellStart"/>
+      <w:r>
+        <w:rPr>
+          <w:lang w:val="gl-ES"/>
+        </w:rPr>
+        <w:t>longitud_pit_lane</w:t>
+      </w:r>
+      <w:proofErr w:type="spellEnd"/>
+      <w:r>
+        <w:rPr>
+          <w:lang w:val="gl-ES"/>
+        </w:rPr>
+        <w:t xml:space="preserve">); </w:t>
+      </w:r>
+    </w:p>
+    <w:p>
+      <w:pPr>
+        <w:pStyle w:val="Prrafodelista"/>
+        <w:numPr>
+          <w:ilvl w:val="0"/>
+          <w:numId w:val="10"/>
+        </w:numPr>
+        <w:rPr>
+          <w:lang w:val="gl-ES"/>
+        </w:rPr>
+      </w:pPr>
+      <w:proofErr w:type="spellStart"/>
+      <w:r>
+        <w:rPr>
+          <w:b/>
+          <w:lang w:val="gl-ES"/>
+        </w:rPr>
+        <w:t>ClasificacionPiloto</w:t>
+      </w:r>
+      <w:proofErr w:type="spellEnd"/>
+      <w:r>
+        <w:rPr>
+          <w:lang w:val="gl-ES"/>
+        </w:rPr>
+        <w:t>(</w:t>
+      </w:r>
+      <w:proofErr w:type="spellStart"/>
+      <w:r>
+        <w:rPr>
+          <w:lang w:val="gl-ES"/>
+        </w:rPr>
+        <w:t>id</w:t>
+      </w:r>
+      <w:proofErr w:type="spellEnd"/>
+      <w:r>
+        <w:rPr>
+          <w:lang w:val="gl-ES"/>
+        </w:rPr>
+        <w:t xml:space="preserve">, </w:t>
+      </w:r>
+      <w:proofErr w:type="spellStart"/>
+      <w:r>
+        <w:rPr>
+          <w:lang w:val="gl-ES"/>
+        </w:rPr>
+        <w:t>IdTemporada</w:t>
+      </w:r>
+      <w:proofErr w:type="spellEnd"/>
+      <w:r>
+        <w:rPr>
+          <w:lang w:val="gl-ES"/>
+        </w:rPr>
+        <w:t xml:space="preserve">, </w:t>
+      </w:r>
+      <w:proofErr w:type="spellStart"/>
+      <w:r>
+        <w:rPr>
+          <w:lang w:val="gl-ES"/>
+        </w:rPr>
+        <w:t>idPiloto</w:t>
+      </w:r>
+      <w:proofErr w:type="spellEnd"/>
+      <w:r>
+        <w:rPr>
+          <w:lang w:val="gl-ES"/>
+        </w:rPr>
+        <w:t xml:space="preserve">, </w:t>
+      </w:r>
+      <w:proofErr w:type="spellStart"/>
+      <w:r>
+        <w:rPr>
+          <w:lang w:val="gl-ES"/>
+        </w:rPr>
+        <w:t>posicion</w:t>
+      </w:r>
+      <w:proofErr w:type="spellEnd"/>
+      <w:r>
+        <w:rPr>
+          <w:lang w:val="gl-ES"/>
+        </w:rPr>
+        <w:t xml:space="preserve">, puntos); </w:t>
+      </w:r>
+    </w:p>
+    <w:p>
+      <w:pPr>
+        <w:pStyle w:val="Prrafodelista"/>
+        <w:numPr>
+          <w:ilvl w:val="0"/>
+          <w:numId w:val="10"/>
+        </w:numPr>
+        <w:rPr>
+          <w:lang w:val="gl-ES"/>
+        </w:rPr>
+      </w:pPr>
+      <w:proofErr w:type="spellStart"/>
+      <w:r>
+        <w:rPr>
+          <w:b/>
+          <w:lang w:val="gl-ES"/>
+        </w:rPr>
+        <w:t>ClasificacionEquipo</w:t>
+      </w:r>
+      <w:proofErr w:type="spellEnd"/>
+      <w:r>
+        <w:rPr>
+          <w:lang w:val="gl-ES"/>
+        </w:rPr>
+        <w:t>(</w:t>
+      </w:r>
+      <w:proofErr w:type="spellStart"/>
+      <w:r>
+        <w:rPr>
+          <w:lang w:val="gl-ES"/>
+        </w:rPr>
+        <w:t>id</w:t>
+      </w:r>
+      <w:proofErr w:type="spellEnd"/>
+      <w:r>
+        <w:rPr>
+          <w:lang w:val="gl-ES"/>
+        </w:rPr>
+        <w:t xml:space="preserve">, </w:t>
+      </w:r>
+      <w:proofErr w:type="spellStart"/>
+      <w:r>
+        <w:rPr>
+          <w:lang w:val="gl-ES"/>
+        </w:rPr>
+        <w:t>idTemporada</w:t>
+      </w:r>
+      <w:proofErr w:type="spellEnd"/>
+      <w:r>
+        <w:rPr>
+          <w:lang w:val="gl-ES"/>
+        </w:rPr>
+        <w:t xml:space="preserve">, </w:t>
+      </w:r>
+      <w:proofErr w:type="spellStart"/>
+      <w:r>
+        <w:rPr>
+          <w:lang w:val="gl-ES"/>
+        </w:rPr>
+        <w:t>idEquipo</w:t>
+      </w:r>
+      <w:proofErr w:type="spellEnd"/>
+      <w:r>
+        <w:rPr>
+          <w:lang w:val="gl-ES"/>
+        </w:rPr>
+        <w:t xml:space="preserve">, </w:t>
+      </w:r>
+      <w:proofErr w:type="spellStart"/>
+      <w:r>
+        <w:rPr>
+          <w:lang w:val="gl-ES"/>
+        </w:rPr>
+        <w:t>posicion</w:t>
+      </w:r>
+      <w:proofErr w:type="spellEnd"/>
+      <w:r>
+        <w:rPr>
+          <w:lang w:val="gl-ES"/>
+        </w:rPr>
+        <w:t xml:space="preserve">, puntos); </w:t>
+      </w:r>
+    </w:p>
+    <w:p>
+      <w:pPr>
+        <w:pStyle w:val="Prrafodelista"/>
+        <w:numPr>
+          <w:ilvl w:val="0"/>
+          <w:numId w:val="10"/>
+        </w:numPr>
+        <w:rPr>
+          <w:lang w:val="gl-ES"/>
+        </w:rPr>
+      </w:pPr>
+      <w:proofErr w:type="spellStart"/>
+      <w:r>
+        <w:rPr>
+          <w:b/>
+          <w:lang w:val="gl-ES"/>
+        </w:rPr>
+        <w:t>Qualy</w:t>
+      </w:r>
+      <w:proofErr w:type="spellEnd"/>
+      <w:r>
+        <w:rPr>
+          <w:lang w:val="gl-ES"/>
+        </w:rPr>
+        <w:t>(</w:t>
+      </w:r>
+      <w:proofErr w:type="spellStart"/>
+      <w:r>
+        <w:rPr>
+          <w:lang w:val="gl-ES"/>
+        </w:rPr>
+        <w:t>id</w:t>
+      </w:r>
+      <w:proofErr w:type="spellEnd"/>
+      <w:r>
+        <w:rPr>
+          <w:lang w:val="gl-ES"/>
+        </w:rPr>
+        <w:t xml:space="preserve">, </w:t>
+      </w:r>
+      <w:proofErr w:type="spellStart"/>
+      <w:r>
+        <w:rPr>
+          <w:lang w:val="gl-ES"/>
+        </w:rPr>
+        <w:t>idGranPremio</w:t>
+      </w:r>
+      <w:proofErr w:type="spellEnd"/>
+      <w:r>
+        <w:rPr>
+          <w:lang w:val="gl-ES"/>
+        </w:rPr>
+        <w:t xml:space="preserve">, </w:t>
+      </w:r>
+      <w:proofErr w:type="spellStart"/>
+      <w:r>
+        <w:rPr>
+          <w:lang w:val="gl-ES"/>
+        </w:rPr>
+        <w:t>idPiloto</w:t>
+      </w:r>
+      <w:proofErr w:type="spellEnd"/>
+      <w:r>
+        <w:rPr>
+          <w:lang w:val="gl-ES"/>
+        </w:rPr>
+        <w:t xml:space="preserve">, </w:t>
+      </w:r>
+      <w:proofErr w:type="spellStart"/>
+      <w:r>
+        <w:rPr>
+          <w:lang w:val="gl-ES"/>
+        </w:rPr>
+        <w:t>idEquipo</w:t>
+      </w:r>
+      <w:proofErr w:type="spellEnd"/>
+      <w:r>
+        <w:rPr>
+          <w:lang w:val="gl-ES"/>
+        </w:rPr>
+        <w:t xml:space="preserve">, q1, q2, q3, </w:t>
+      </w:r>
+      <w:proofErr w:type="spellStart"/>
+      <w:r>
+        <w:rPr>
+          <w:lang w:val="gl-ES"/>
+        </w:rPr>
+        <w:t>posicion</w:t>
+      </w:r>
+      <w:proofErr w:type="spellEnd"/>
+      <w:r>
+        <w:rPr>
+          <w:lang w:val="gl-ES"/>
+        </w:rPr>
+        <w:t xml:space="preserve">, </w:t>
+      </w:r>
+      <w:proofErr w:type="spellStart"/>
+      <w:r>
+        <w:rPr>
+          <w:lang w:val="gl-ES"/>
+        </w:rPr>
+        <w:t>tipo_clasificacion</w:t>
+      </w:r>
+      <w:proofErr w:type="spellEnd"/>
+      <w:r>
+        <w:rPr>
+          <w:lang w:val="gl-ES"/>
+        </w:rPr>
+        <w:t xml:space="preserve">, </w:t>
+      </w:r>
+      <w:proofErr w:type="spellStart"/>
+      <w:r>
+        <w:rPr>
+          <w:lang w:val="gl-ES"/>
+        </w:rPr>
+        <w:t>condicion_pista</w:t>
+      </w:r>
+      <w:proofErr w:type="spellEnd"/>
+      <w:r>
+        <w:rPr>
+          <w:lang w:val="gl-ES"/>
+        </w:rPr>
+        <w:t xml:space="preserve">); </w:t>
+      </w:r>
+    </w:p>
+    <w:p>
+      <w:pPr>
+        <w:pStyle w:val="Prrafodelista"/>
+        <w:numPr>
+          <w:ilvl w:val="0"/>
+          <w:numId w:val="10"/>
+        </w:numPr>
+        <w:rPr>
+          <w:lang w:val="gl-ES"/>
+        </w:rPr>
+      </w:pPr>
+      <w:proofErr w:type="spellStart"/>
+      <w:r>
+        <w:rPr>
+          <w:b/>
+          <w:lang w:val="gl-ES"/>
+        </w:rPr>
+        <w:t>ResultadoGranPremio</w:t>
+      </w:r>
+      <w:proofErr w:type="spellEnd"/>
+      <w:r>
+        <w:rPr>
+          <w:lang w:val="gl-ES"/>
+        </w:rPr>
+        <w:t>(</w:t>
+      </w:r>
+      <w:proofErr w:type="spellStart"/>
+      <w:r>
+        <w:rPr>
+          <w:lang w:val="gl-ES"/>
+        </w:rPr>
+        <w:t>id</w:t>
+      </w:r>
+      <w:proofErr w:type="spellEnd"/>
+      <w:r>
+        <w:rPr>
+          <w:lang w:val="gl-ES"/>
+        </w:rPr>
+        <w:t xml:space="preserve">, </w:t>
+      </w:r>
+      <w:proofErr w:type="spellStart"/>
+      <w:r>
+        <w:rPr>
+          <w:lang w:val="gl-ES"/>
+        </w:rPr>
+        <w:t>idGranPremo</w:t>
+      </w:r>
+      <w:proofErr w:type="spellEnd"/>
+      <w:r>
+        <w:rPr>
+          <w:lang w:val="gl-ES"/>
+        </w:rPr>
+        <w:t xml:space="preserve">, </w:t>
+      </w:r>
+      <w:proofErr w:type="spellStart"/>
+      <w:r>
+        <w:rPr>
+          <w:lang w:val="gl-ES"/>
+        </w:rPr>
+        <w:t>idPiloto</w:t>
+      </w:r>
+      <w:proofErr w:type="spellEnd"/>
+      <w:r>
+        <w:rPr>
+          <w:lang w:val="gl-ES"/>
+        </w:rPr>
+        <w:t xml:space="preserve">, </w:t>
+      </w:r>
+      <w:proofErr w:type="spellStart"/>
+      <w:r>
+        <w:rPr>
+          <w:lang w:val="gl-ES"/>
+        </w:rPr>
+        <w:t>IdEquipo</w:t>
+      </w:r>
+      <w:proofErr w:type="spellEnd"/>
+      <w:r>
+        <w:rPr>
+          <w:lang w:val="gl-ES"/>
+        </w:rPr>
+        <w:t xml:space="preserve">, </w:t>
+      </w:r>
+      <w:proofErr w:type="spellStart"/>
+      <w:r>
+        <w:rPr>
+          <w:lang w:val="gl-ES"/>
+        </w:rPr>
+        <w:t>posicion</w:t>
+      </w:r>
+      <w:proofErr w:type="spellEnd"/>
+      <w:r>
+        <w:rPr>
+          <w:lang w:val="gl-ES"/>
+        </w:rPr>
+        <w:t xml:space="preserve">, </w:t>
+      </w:r>
+      <w:proofErr w:type="spellStart"/>
+      <w:r>
+        <w:rPr>
+          <w:lang w:val="gl-ES"/>
+        </w:rPr>
+        <w:t>tiempo_total</w:t>
+      </w:r>
+      <w:proofErr w:type="spellEnd"/>
+      <w:r>
+        <w:rPr>
+          <w:lang w:val="gl-ES"/>
+        </w:rPr>
+        <w:t xml:space="preserve">, </w:t>
+      </w:r>
+      <w:proofErr w:type="spellStart"/>
+      <w:r>
+        <w:rPr>
+          <w:lang w:val="gl-ES"/>
+        </w:rPr>
+        <w:t>mejor_vuelta</w:t>
+      </w:r>
+      <w:proofErr w:type="spellEnd"/>
+      <w:r>
+        <w:rPr>
+          <w:lang w:val="gl-ES"/>
+        </w:rPr>
+        <w:t xml:space="preserve">, </w:t>
+      </w:r>
+      <w:proofErr w:type="spellStart"/>
+      <w:r>
+        <w:rPr>
+          <w:lang w:val="gl-ES"/>
+        </w:rPr>
+        <w:t>paradas_box</w:t>
+      </w:r>
+      <w:proofErr w:type="spellEnd"/>
+      <w:r>
+        <w:rPr>
+          <w:lang w:val="gl-ES"/>
+        </w:rPr>
+        <w:t xml:space="preserve">, </w:t>
+      </w:r>
+      <w:proofErr w:type="spellStart"/>
+      <w:r>
+        <w:rPr>
+          <w:lang w:val="gl-ES"/>
+        </w:rPr>
+        <w:t>estado_final</w:t>
+      </w:r>
+      <w:proofErr w:type="spellEnd"/>
+      <w:r>
+        <w:rPr>
+          <w:lang w:val="gl-ES"/>
+        </w:rPr>
+        <w:t>);</w:t>
+      </w:r>
+    </w:p>
+    <w:p>
+      <w:pPr>
+        <w:rPr>
+          <w:lang w:val="gl-ES"/>
+        </w:rPr>
+      </w:pPr>
+    </w:p>
+    <w:p>
+      <w:pPr>
+        <w:rPr>
+          <w:lang w:val="gl-ES"/>
+        </w:rPr>
+      </w:pPr>
+    </w:p>
+    <w:p>
+      <w:pPr>
+        <w:rPr>
+          <w:lang w:val="gl-ES"/>
+        </w:rPr>
+      </w:pPr>
+    </w:p>
+    <w:p>
+      <w:pPr>
+        <w:rPr>
+          <w:lang w:val="gl-ES"/>
+        </w:rPr>
+      </w:pPr>
+      <w:bookmarkStart w:id="2" w:name="_GoBack"/>
+      <w:bookmarkEnd w:id="2"/>
     </w:p>
     <w:p>
       <w:pPr>
@@ -2169,6 +3383,7 @@
         <w:rPr>
           <w:lang w:val="gl-ES"/>
         </w:rPr>
+        <w:lastRenderedPageBreak/>
         <w:t>Modelo Conceptual</w:t>
       </w:r>
       <w:bookmarkEnd w:id="3"/>
@@ -2181,9 +3396,57 @@
       </w:pPr>
       <w:r>
         <w:rPr>
-          <w:lang w:val="gl-ES"/>
-        </w:rPr>
-        <w:t>Describe aquí...</w:t>
+          <w:noProof/>
+          <w:lang w:val="gl-ES"/>
+        </w:rPr>
+        <w:drawing>
+          <wp:inline distT="0" distB="0" distL="0" distR="0" wp14:anchorId="316D5718" wp14:editId="3CC63690">
+            <wp:extent cx="6352390" cy="3800475"/>
+            <wp:effectExtent l="0" t="0" r="0" b="0"/>
+            <wp:docPr id="3" name="Imagen 3" descr="C:\Users\abraham\Downloads\Mapa conceptual.png"/>
+            <wp:cNvGraphicFramePr>
+              <a:graphicFrameLocks xmlns:a="http://schemas.openxmlformats.org/drawingml/2006/main" noChangeAspect="1"/>
+            </wp:cNvGraphicFramePr>
+            <a:graphic xmlns:a="http://schemas.openxmlformats.org/drawingml/2006/main">
+              <a:graphicData uri="http://schemas.openxmlformats.org/drawingml/2006/picture">
+                <pic:pic xmlns:pic="http://schemas.openxmlformats.org/drawingml/2006/picture">
+                  <pic:nvPicPr>
+                    <pic:cNvPr id="0" name="Picture 2" descr="C:\Users\abraham\Downloads\Mapa conceptual.png"/>
+                    <pic:cNvPicPr>
+                      <a:picLocks noChangeAspect="1" noChangeArrowheads="1"/>
+                    </pic:cNvPicPr>
+                  </pic:nvPicPr>
+                  <pic:blipFill>
+                    <a:blip r:embed="rId9" cstate="print">
+                      <a:extLst>
+                        <a:ext uri="{28A0092B-C50C-407E-A947-70E740481C1C}">
+                          <a14:useLocalDpi xmlns:a14="http://schemas.microsoft.com/office/drawing/2010/main" val="0"/>
+                        </a:ext>
+                      </a:extLst>
+                    </a:blip>
+                    <a:srcRect/>
+                    <a:stretch>
+                      <a:fillRect/>
+                    </a:stretch>
+                  </pic:blipFill>
+                  <pic:spPr bwMode="auto">
+                    <a:xfrm>
+                      <a:off x="0" y="0"/>
+                      <a:ext cx="6394279" cy="3825536"/>
+                    </a:xfrm>
+                    <a:prstGeom prst="rect">
+                      <a:avLst/>
+                    </a:prstGeom>
+                    <a:noFill/>
+                    <a:ln>
+                      <a:noFill/>
+                    </a:ln>
+                  </pic:spPr>
+                </pic:pic>
+              </a:graphicData>
+            </a:graphic>
+          </wp:inline>
+        </w:drawing>
       </w:r>
     </w:p>
     <w:p>
@@ -2202,6 +3465,7 @@
         <w:rPr>
           <w:lang w:val="gl-ES"/>
         </w:rPr>
+        <w:lastRenderedPageBreak/>
         <w:t xml:space="preserve">Modelo </w:t>
       </w:r>
       <w:proofErr w:type="spellStart"/>
@@ -2222,10 +3486,68 @@
       </w:pPr>
       <w:r>
         <w:rPr>
-          <w:lang w:val="gl-ES"/>
-        </w:rPr>
-        <w:t>Describe aquí...</w:t>
-      </w:r>
+          <w:noProof/>
+          <w:lang w:val="gl-ES"/>
+        </w:rPr>
+        <w:drawing>
+          <wp:inline distT="0" distB="0" distL="0" distR="0" wp14:anchorId="018291B8" wp14:editId="3C3AAC04">
+            <wp:extent cx="6657975" cy="7702765"/>
+            <wp:effectExtent l="0" t="0" r="0" b="0"/>
+            <wp:docPr id="4" name="Imagen 4" descr="C:\Users\abraham\Downloads\Untitled (1).png"/>
+            <wp:cNvGraphicFramePr>
+              <a:graphicFrameLocks xmlns:a="http://schemas.openxmlformats.org/drawingml/2006/main" noChangeAspect="1"/>
+            </wp:cNvGraphicFramePr>
+            <a:graphic xmlns:a="http://schemas.openxmlformats.org/drawingml/2006/main">
+              <a:graphicData uri="http://schemas.openxmlformats.org/drawingml/2006/picture">
+                <pic:pic xmlns:pic="http://schemas.openxmlformats.org/drawingml/2006/picture">
+                  <pic:nvPicPr>
+                    <pic:cNvPr id="0" name="Picture 3" descr="C:\Users\abraham\Downloads\Untitled (1).png"/>
+                    <pic:cNvPicPr>
+                      <a:picLocks noChangeAspect="1" noChangeArrowheads="1"/>
+                    </pic:cNvPicPr>
+                  </pic:nvPicPr>
+                  <pic:blipFill>
+                    <a:blip r:embed="rId10" cstate="print">
+                      <a:extLst>
+                        <a:ext uri="{28A0092B-C50C-407E-A947-70E740481C1C}">
+                          <a14:useLocalDpi xmlns:a14="http://schemas.microsoft.com/office/drawing/2010/main" val="0"/>
+                        </a:ext>
+                      </a:extLst>
+                    </a:blip>
+                    <a:srcRect/>
+                    <a:stretch>
+                      <a:fillRect/>
+                    </a:stretch>
+                  </pic:blipFill>
+                  <pic:spPr bwMode="auto">
+                    <a:xfrm>
+                      <a:off x="0" y="0"/>
+                      <a:ext cx="6666122" cy="7712190"/>
+                    </a:xfrm>
+                    <a:prstGeom prst="rect">
+                      <a:avLst/>
+                    </a:prstGeom>
+                    <a:noFill/>
+                    <a:ln>
+                      <a:noFill/>
+                    </a:ln>
+                  </pic:spPr>
+                </pic:pic>
+              </a:graphicData>
+            </a:graphic>
+          </wp:inline>
+        </w:drawing>
+      </w:r>
+      <w:bookmarkStart w:id="5" w:name="_Toc197794430"/>
+    </w:p>
+    <w:p>
+      <w:pPr>
+        <w:pStyle w:val="Ttulo1"/>
+        <w:ind w:left="720"/>
+        <w:rPr>
+          <w:lang w:val="gl-ES"/>
+        </w:rPr>
+      </w:pPr>
     </w:p>
     <w:p>
       <w:pPr>
@@ -2238,12 +3560,17 @@
           <w:lang w:val="gl-ES"/>
         </w:rPr>
       </w:pPr>
-      <w:bookmarkStart w:id="5" w:name="_Toc197794430"/>
-      <w:r>
-        <w:rPr>
-          <w:lang w:val="gl-ES"/>
-        </w:rPr>
-        <w:t>Proceso de Normalización</w:t>
+      <w:r>
+        <w:rPr>
+          <w:lang w:val="gl-ES"/>
+        </w:rPr>
+        <w:t>Proce</w:t>
+      </w:r>
+      <w:r>
+        <w:rPr>
+          <w:lang w:val="gl-ES"/>
+        </w:rPr>
+        <w:t>so de Normalización</w:t>
       </w:r>
       <w:bookmarkEnd w:id="5"/>
     </w:p>
@@ -2639,7 +3966,6 @@
         <w:rPr>
           <w:lang w:val="gl-ES"/>
         </w:rPr>
-        <w:lastRenderedPageBreak/>
         <w:t xml:space="preserve">Enlace </w:t>
       </w:r>
       <w:proofErr w:type="spellStart"/>
@@ -2695,9 +4021,9 @@
       </w:r>
     </w:p>
     <w:sectPr>
-      <w:headerReference w:type="default" r:id="rId8"/>
-      <w:footerReference w:type="default" r:id="rId9"/>
-      <w:headerReference w:type="first" r:id="rId10"/>
+      <w:headerReference w:type="default" r:id="rId11"/>
+      <w:footerReference w:type="default" r:id="rId12"/>
+      <w:headerReference w:type="first" r:id="rId13"/>
       <w:pgSz w:w="11906" w:h="16838"/>
       <w:pgMar w:top="1417" w:right="1701" w:bottom="1417" w:left="1701" w:header="708" w:footer="708" w:gutter="0"/>
       <w:pgNumType w:start="0"/>
@@ -3238,6 +4564,119 @@
     </w:lvl>
   </w:abstractNum>
   <w:abstractNum w:abstractNumId="2" w15:restartNumberingAfterBreak="0">
+    <w:nsid w:val="0B5A38FB"/>
+    <w:multiLevelType w:val="hybridMultilevel"/>
+    <w:tmpl w:val="50682FAE"/>
+    <w:lvl w:ilvl="0" w:tplc="CA049D0C">
+      <w:start w:val="38"/>
+      <w:numFmt w:val="bullet"/>
+      <w:lvlText w:val="-"/>
+      <w:lvlJc w:val="left"/>
+      <w:pPr>
+        <w:ind w:left="1065" w:hanging="360"/>
+      </w:pPr>
+      <w:rPr>
+        <w:rFonts w:ascii="Calibri" w:eastAsiaTheme="minorHAnsi" w:hAnsi="Calibri" w:cs="Calibri" w:hint="default"/>
+      </w:rPr>
+    </w:lvl>
+    <w:lvl w:ilvl="1" w:tplc="0C0A0003" w:tentative="1">
+      <w:start w:val="1"/>
+      <w:numFmt w:val="bullet"/>
+      <w:lvlText w:val="o"/>
+      <w:lvlJc w:val="left"/>
+      <w:pPr>
+        <w:ind w:left="1785" w:hanging="360"/>
+      </w:pPr>
+      <w:rPr>
+        <w:rFonts w:ascii="Courier New" w:hAnsi="Courier New" w:cs="Courier New" w:hint="default"/>
+      </w:rPr>
+    </w:lvl>
+    <w:lvl w:ilvl="2" w:tplc="0C0A0005" w:tentative="1">
+      <w:start w:val="1"/>
+      <w:numFmt w:val="bullet"/>
+      <w:lvlText w:val=""/>
+      <w:lvlJc w:val="left"/>
+      <w:pPr>
+        <w:ind w:left="2505" w:hanging="360"/>
+      </w:pPr>
+      <w:rPr>
+        <w:rFonts w:ascii="Wingdings" w:hAnsi="Wingdings" w:hint="default"/>
+      </w:rPr>
+    </w:lvl>
+    <w:lvl w:ilvl="3" w:tplc="0C0A0001" w:tentative="1">
+      <w:start w:val="1"/>
+      <w:numFmt w:val="bullet"/>
+      <w:lvlText w:val=""/>
+      <w:lvlJc w:val="left"/>
+      <w:pPr>
+        <w:ind w:left="3225" w:hanging="360"/>
+      </w:pPr>
+      <w:rPr>
+        <w:rFonts w:ascii="Symbol" w:hAnsi="Symbol" w:hint="default"/>
+      </w:rPr>
+    </w:lvl>
+    <w:lvl w:ilvl="4" w:tplc="0C0A0003" w:tentative="1">
+      <w:start w:val="1"/>
+      <w:numFmt w:val="bullet"/>
+      <w:lvlText w:val="o"/>
+      <w:lvlJc w:val="left"/>
+      <w:pPr>
+        <w:ind w:left="3945" w:hanging="360"/>
+      </w:pPr>
+      <w:rPr>
+        <w:rFonts w:ascii="Courier New" w:hAnsi="Courier New" w:cs="Courier New" w:hint="default"/>
+      </w:rPr>
+    </w:lvl>
+    <w:lvl w:ilvl="5" w:tplc="0C0A0005" w:tentative="1">
+      <w:start w:val="1"/>
+      <w:numFmt w:val="bullet"/>
+      <w:lvlText w:val=""/>
+      <w:lvlJc w:val="left"/>
+      <w:pPr>
+        <w:ind w:left="4665" w:hanging="360"/>
+      </w:pPr>
+      <w:rPr>
+        <w:rFonts w:ascii="Wingdings" w:hAnsi="Wingdings" w:hint="default"/>
+      </w:rPr>
+    </w:lvl>
+    <w:lvl w:ilvl="6" w:tplc="0C0A0001" w:tentative="1">
+      <w:start w:val="1"/>
+      <w:numFmt w:val="bullet"/>
+      <w:lvlText w:val=""/>
+      <w:lvlJc w:val="left"/>
+      <w:pPr>
+        <w:ind w:left="5385" w:hanging="360"/>
+      </w:pPr>
+      <w:rPr>
+        <w:rFonts w:ascii="Symbol" w:hAnsi="Symbol" w:hint="default"/>
+      </w:rPr>
+    </w:lvl>
+    <w:lvl w:ilvl="7" w:tplc="0C0A0003" w:tentative="1">
+      <w:start w:val="1"/>
+      <w:numFmt w:val="bullet"/>
+      <w:lvlText w:val="o"/>
+      <w:lvlJc w:val="left"/>
+      <w:pPr>
+        <w:ind w:left="6105" w:hanging="360"/>
+      </w:pPr>
+      <w:rPr>
+        <w:rFonts w:ascii="Courier New" w:hAnsi="Courier New" w:cs="Courier New" w:hint="default"/>
+      </w:rPr>
+    </w:lvl>
+    <w:lvl w:ilvl="8" w:tplc="0C0A0005" w:tentative="1">
+      <w:start w:val="1"/>
+      <w:numFmt w:val="bullet"/>
+      <w:lvlText w:val=""/>
+      <w:lvlJc w:val="left"/>
+      <w:pPr>
+        <w:ind w:left="6825" w:hanging="360"/>
+      </w:pPr>
+      <w:rPr>
+        <w:rFonts w:ascii="Wingdings" w:hAnsi="Wingdings" w:hint="default"/>
+      </w:rPr>
+    </w:lvl>
+  </w:abstractNum>
+  <w:abstractNum w:abstractNumId="3" w15:restartNumberingAfterBreak="0">
     <w:nsid w:val="0E4E7021"/>
     <w:multiLevelType w:val="hybridMultilevel"/>
     <w:tmpl w:val="DCECE802"/>
@@ -3350,7 +4789,7 @@
       </w:rPr>
     </w:lvl>
   </w:abstractNum>
-  <w:abstractNum w:abstractNumId="3" w15:restartNumberingAfterBreak="0">
+  <w:abstractNum w:abstractNumId="4" w15:restartNumberingAfterBreak="0">
     <w:nsid w:val="107626A2"/>
     <w:multiLevelType w:val="hybridMultilevel"/>
     <w:tmpl w:val="B81C8DE0"/>
@@ -3463,7 +4902,7 @@
       </w:rPr>
     </w:lvl>
   </w:abstractNum>
-  <w:abstractNum w:abstractNumId="4" w15:restartNumberingAfterBreak="0">
+  <w:abstractNum w:abstractNumId="5" w15:restartNumberingAfterBreak="0">
     <w:nsid w:val="10F005DB"/>
     <w:multiLevelType w:val="hybridMultilevel"/>
     <w:tmpl w:val="8A80B7FC"/>
@@ -3576,7 +5015,7 @@
       </w:rPr>
     </w:lvl>
   </w:abstractNum>
-  <w:abstractNum w:abstractNumId="5" w15:restartNumberingAfterBreak="0">
+  <w:abstractNum w:abstractNumId="6" w15:restartNumberingAfterBreak="0">
     <w:nsid w:val="3B404F23"/>
     <w:multiLevelType w:val="hybridMultilevel"/>
     <w:tmpl w:val="8F007710"/>
@@ -3689,7 +5128,120 @@
       </w:rPr>
     </w:lvl>
   </w:abstractNum>
-  <w:abstractNum w:abstractNumId="6" w15:restartNumberingAfterBreak="0">
+  <w:abstractNum w:abstractNumId="7" w15:restartNumberingAfterBreak="0">
+    <w:nsid w:val="4D8474BD"/>
+    <w:multiLevelType w:val="hybridMultilevel"/>
+    <w:tmpl w:val="701089FA"/>
+    <w:lvl w:ilvl="0" w:tplc="F24A9BFA">
+      <w:start w:val="38"/>
+      <w:numFmt w:val="bullet"/>
+      <w:lvlText w:val="-"/>
+      <w:lvlJc w:val="left"/>
+      <w:pPr>
+        <w:ind w:left="720" w:hanging="360"/>
+      </w:pPr>
+      <w:rPr>
+        <w:rFonts w:ascii="Calibri" w:eastAsiaTheme="minorHAnsi" w:hAnsi="Calibri" w:cs="Calibri" w:hint="default"/>
+      </w:rPr>
+    </w:lvl>
+    <w:lvl w:ilvl="1" w:tplc="0C0A0003" w:tentative="1">
+      <w:start w:val="1"/>
+      <w:numFmt w:val="bullet"/>
+      <w:lvlText w:val="o"/>
+      <w:lvlJc w:val="left"/>
+      <w:pPr>
+        <w:ind w:left="1440" w:hanging="360"/>
+      </w:pPr>
+      <w:rPr>
+        <w:rFonts w:ascii="Courier New" w:hAnsi="Courier New" w:cs="Courier New" w:hint="default"/>
+      </w:rPr>
+    </w:lvl>
+    <w:lvl w:ilvl="2" w:tplc="0C0A0005" w:tentative="1">
+      <w:start w:val="1"/>
+      <w:numFmt w:val="bullet"/>
+      <w:lvlText w:val=""/>
+      <w:lvlJc w:val="left"/>
+      <w:pPr>
+        <w:ind w:left="2160" w:hanging="360"/>
+      </w:pPr>
+      <w:rPr>
+        <w:rFonts w:ascii="Wingdings" w:hAnsi="Wingdings" w:hint="default"/>
+      </w:rPr>
+    </w:lvl>
+    <w:lvl w:ilvl="3" w:tplc="0C0A0001" w:tentative="1">
+      <w:start w:val="1"/>
+      <w:numFmt w:val="bullet"/>
+      <w:lvlText w:val=""/>
+      <w:lvlJc w:val="left"/>
+      <w:pPr>
+        <w:ind w:left="2880" w:hanging="360"/>
+      </w:pPr>
+      <w:rPr>
+        <w:rFonts w:ascii="Symbol" w:hAnsi="Symbol" w:hint="default"/>
+      </w:rPr>
+    </w:lvl>
+    <w:lvl w:ilvl="4" w:tplc="0C0A0003" w:tentative="1">
+      <w:start w:val="1"/>
+      <w:numFmt w:val="bullet"/>
+      <w:lvlText w:val="o"/>
+      <w:lvlJc w:val="left"/>
+      <w:pPr>
+        <w:ind w:left="3600" w:hanging="360"/>
+      </w:pPr>
+      <w:rPr>
+        <w:rFonts w:ascii="Courier New" w:hAnsi="Courier New" w:cs="Courier New" w:hint="default"/>
+      </w:rPr>
+    </w:lvl>
+    <w:lvl w:ilvl="5" w:tplc="0C0A0005" w:tentative="1">
+      <w:start w:val="1"/>
+      <w:numFmt w:val="bullet"/>
+      <w:lvlText w:val=""/>
+      <w:lvlJc w:val="left"/>
+      <w:pPr>
+        <w:ind w:left="4320" w:hanging="360"/>
+      </w:pPr>
+      <w:rPr>
+        <w:rFonts w:ascii="Wingdings" w:hAnsi="Wingdings" w:hint="default"/>
+      </w:rPr>
+    </w:lvl>
+    <w:lvl w:ilvl="6" w:tplc="0C0A0001" w:tentative="1">
+      <w:start w:val="1"/>
+      <w:numFmt w:val="bullet"/>
+      <w:lvlText w:val=""/>
+      <w:lvlJc w:val="left"/>
+      <w:pPr>
+        <w:ind w:left="5040" w:hanging="360"/>
+      </w:pPr>
+      <w:rPr>
+        <w:rFonts w:ascii="Symbol" w:hAnsi="Symbol" w:hint="default"/>
+      </w:rPr>
+    </w:lvl>
+    <w:lvl w:ilvl="7" w:tplc="0C0A0003" w:tentative="1">
+      <w:start w:val="1"/>
+      <w:numFmt w:val="bullet"/>
+      <w:lvlText w:val="o"/>
+      <w:lvlJc w:val="left"/>
+      <w:pPr>
+        <w:ind w:left="5760" w:hanging="360"/>
+      </w:pPr>
+      <w:rPr>
+        <w:rFonts w:ascii="Courier New" w:hAnsi="Courier New" w:cs="Courier New" w:hint="default"/>
+      </w:rPr>
+    </w:lvl>
+    <w:lvl w:ilvl="8" w:tplc="0C0A0005" w:tentative="1">
+      <w:start w:val="1"/>
+      <w:numFmt w:val="bullet"/>
+      <w:lvlText w:val=""/>
+      <w:lvlJc w:val="left"/>
+      <w:pPr>
+        <w:ind w:left="6480" w:hanging="360"/>
+      </w:pPr>
+      <w:rPr>
+        <w:rFonts w:ascii="Wingdings" w:hAnsi="Wingdings" w:hint="default"/>
+      </w:rPr>
+    </w:lvl>
+  </w:abstractNum>
+  <w:abstractNum w:abstractNumId="8" w15:restartNumberingAfterBreak="0">
     <w:nsid w:val="598A549C"/>
     <w:multiLevelType w:val="hybridMultilevel"/>
     <w:tmpl w:val="42845310"/>
@@ -3775,7 +5327,7 @@
       </w:pPr>
     </w:lvl>
   </w:abstractNum>
-  <w:abstractNum w:abstractNumId="7" w15:restartNumberingAfterBreak="0">
+  <w:abstractNum w:abstractNumId="9" w15:restartNumberingAfterBreak="0">
     <w:nsid w:val="6DD2657E"/>
     <w:multiLevelType w:val="hybridMultilevel"/>
     <w:tmpl w:val="D8B41AF2"/>
@@ -3862,27 +5414,33 @@
     </w:lvl>
   </w:abstractNum>
   <w:num w:numId="1">
-    <w:abstractNumId w:val="4"/>
+    <w:abstractNumId w:val="5"/>
   </w:num>
   <w:num w:numId="2">
-    <w:abstractNumId w:val="5"/>
+    <w:abstractNumId w:val="6"/>
   </w:num>
   <w:num w:numId="3">
     <w:abstractNumId w:val="1"/>
   </w:num>
   <w:num w:numId="4">
+    <w:abstractNumId w:val="4"/>
+  </w:num>
+  <w:num w:numId="5">
     <w:abstractNumId w:val="3"/>
   </w:num>
-  <w:num w:numId="5">
-    <w:abstractNumId w:val="2"/>
-  </w:num>
   <w:num w:numId="6">
-    <w:abstractNumId w:val="6"/>
+    <w:abstractNumId w:val="8"/>
   </w:num>
   <w:num w:numId="7">
     <w:abstractNumId w:val="0"/>
   </w:num>
   <w:num w:numId="8">
+    <w:abstractNumId w:val="9"/>
+  </w:num>
+  <w:num w:numId="9">
+    <w:abstractNumId w:val="2"/>
+  </w:num>
+  <w:num w:numId="10">
     <w:abstractNumId w:val="7"/>
   </w:num>
 </w:numbering>
@@ -4868,7 +6426,7 @@
 </file>
 
 <file path=customXml/itemProps1.xml><?xml version="1.0" encoding="utf-8"?>
-<ds:datastoreItem xmlns:ds="http://schemas.openxmlformats.org/officeDocument/2006/customXml" ds:itemID="{725E15F2-7E0B-43B3-8836-13CAA8A1660A}">
+<ds:datastoreItem xmlns:ds="http://schemas.openxmlformats.org/officeDocument/2006/customXml" ds:itemID="{F77FC5FA-48C7-418C-96AC-EF14C8C6EC07}">
   <ds:schemaRefs>
     <ds:schemaRef ds:uri="http://schemas.openxmlformats.org/officeDocument/2006/bibliography"/>
   </ds:schemaRefs>

</xml_diff>

<commit_message>
Añadimos insercion de datos temporada 2024
</commit_message>
<xml_diff>
--- a/Plantilla Memoria Proyecto BBDD.docx
+++ b/Plantilla Memoria Proyecto BBDD.docx
@@ -3713,10 +3713,11 @@
           <w:noProof/>
           <w:lang w:val="gl-ES"/>
         </w:rPr>
+        <w:lastRenderedPageBreak/>
         <w:drawing>
-          <wp:inline distT="0" distB="0" distL="0" distR="0" wp14:anchorId="3E8B214A" wp14:editId="090B1A06">
-            <wp:extent cx="4843207" cy="5555253"/>
-            <wp:effectExtent l="6033" t="0" r="1587" b="1588"/>
+          <wp:inline distT="0" distB="0" distL="0" distR="0" wp14:anchorId="3E8B214A" wp14:editId="7B442ED1">
+            <wp:extent cx="6600898" cy="7571362"/>
+            <wp:effectExtent l="0" t="8890" r="635" b="635"/>
             <wp:docPr id="7" name="Imagen 7"/>
             <wp:cNvGraphicFramePr>
               <a:graphicFrameLocks xmlns:a="http://schemas.openxmlformats.org/drawingml/2006/main" noChangeAspect="1"/>
@@ -3743,7 +3744,7 @@
                   <pic:spPr>
                     <a:xfrm rot="5400000">
                       <a:off x="0" y="0"/>
-                      <a:ext cx="4874572" cy="5591230"/>
+                      <a:ext cx="6690769" cy="7674445"/>
                     </a:xfrm>
                     <a:prstGeom prst="rect">
                       <a:avLst/>
@@ -3799,6 +3800,12 @@
         </w:rPr>
         <w:t>Paso 1:</w:t>
       </w:r>
+      <w:r>
+        <w:rPr>
+          <w:lang w:val="gl-ES"/>
+        </w:rPr>
+        <w:t>Primera Forma 1FN</w:t>
+      </w:r>
     </w:p>
     <w:p>
       <w:pPr>
@@ -4171,6 +4178,12 @@
         </w:rPr>
         <w:t>Paso 2:</w:t>
       </w:r>
+      <w:r>
+        <w:rPr>
+          <w:lang w:val="gl-ES"/>
+        </w:rPr>
+        <w:t>Segunda Forma 2FN</w:t>
+      </w:r>
     </w:p>
     <w:p>
       <w:pPr>
@@ -4258,6 +4271,12 @@
         </w:rPr>
         <w:t>Paso 3:</w:t>
       </w:r>
+      <w:r>
+        <w:rPr>
+          <w:lang w:val="gl-ES"/>
+        </w:rPr>
+        <w:t>Tercera Forma 3FN</w:t>
+      </w:r>
     </w:p>
     <w:p>
       <w:pPr>
@@ -4270,6 +4289,58 @@
           <w:lang w:val="gl-ES"/>
         </w:rPr>
       </w:pPr>
+      <w:r>
+        <w:rPr>
+          <w:lang w:val="gl-ES"/>
+        </w:rPr>
+        <w:t xml:space="preserve">No </w:t>
+      </w:r>
+      <w:proofErr w:type="spellStart"/>
+      <w:r>
+        <w:rPr>
+          <w:lang w:val="gl-ES"/>
+        </w:rPr>
+        <w:t>hay</w:t>
+      </w:r>
+      <w:proofErr w:type="spellEnd"/>
+      <w:r>
+        <w:rPr>
+          <w:lang w:val="gl-ES"/>
+        </w:rPr>
+        <w:t xml:space="preserve"> dependencias transitivas</w:t>
+      </w:r>
+    </w:p>
+    <w:p>
+      <w:pPr>
+        <w:pStyle w:val="Prrafodelista"/>
+        <w:numPr>
+          <w:ilvl w:val="0"/>
+          <w:numId w:val="10"/>
+        </w:numPr>
+        <w:rPr>
+          <w:lang w:val="gl-ES"/>
+        </w:rPr>
+      </w:pPr>
+      <w:r>
+        <w:rPr>
+          <w:lang w:val="gl-ES"/>
+        </w:rPr>
+        <w:t xml:space="preserve">No </w:t>
+      </w:r>
+      <w:proofErr w:type="spellStart"/>
+      <w:r>
+        <w:rPr>
+          <w:lang w:val="gl-ES"/>
+        </w:rPr>
+        <w:t>hay</w:t>
+      </w:r>
+      <w:proofErr w:type="spellEnd"/>
+      <w:r>
+        <w:rPr>
+          <w:lang w:val="gl-ES"/>
+        </w:rPr>
+        <w:t xml:space="preserve"> campos redundantes</w:t>
+      </w:r>
     </w:p>
     <w:p>
       <w:pPr>
@@ -4707,33 +4778,6 @@
         <w:rPr>
           <w:lang w:val="gl-ES"/>
         </w:rPr>
-        <w:t xml:space="preserve">  </w:t>
-      </w:r>
-      <w:proofErr w:type="spellStart"/>
-      <w:r>
-        <w:rPr>
-          <w:lang w:val="gl-ES"/>
-        </w:rPr>
-        <w:t>id</w:t>
-      </w:r>
-      <w:proofErr w:type="spellEnd"/>
-      <w:r>
-        <w:rPr>
-          <w:lang w:val="gl-ES"/>
-        </w:rPr>
-        <w:t xml:space="preserve"> INT AUTO_INCREMENT PRIMARY KEY,</w:t>
-      </w:r>
-    </w:p>
-    <w:p>
-      <w:pPr>
-        <w:rPr>
-          <w:lang w:val="gl-ES"/>
-        </w:rPr>
-      </w:pPr>
-      <w:r>
-        <w:rPr>
-          <w:lang w:val="gl-ES"/>
-        </w:rPr>
         <w:lastRenderedPageBreak/>
         <w:t xml:space="preserve">  </w:t>
       </w:r>
@@ -4742,6 +4786,33 @@
         <w:rPr>
           <w:lang w:val="gl-ES"/>
         </w:rPr>
+        <w:t>id</w:t>
+      </w:r>
+      <w:proofErr w:type="spellEnd"/>
+      <w:r>
+        <w:rPr>
+          <w:lang w:val="gl-ES"/>
+        </w:rPr>
+        <w:t xml:space="preserve"> INT AUTO_INCREMENT PRIMARY KEY,</w:t>
+      </w:r>
+    </w:p>
+    <w:p>
+      <w:pPr>
+        <w:rPr>
+          <w:lang w:val="gl-ES"/>
+        </w:rPr>
+      </w:pPr>
+      <w:r>
+        <w:rPr>
+          <w:lang w:val="gl-ES"/>
+        </w:rPr>
+        <w:t xml:space="preserve">  </w:t>
+      </w:r>
+      <w:proofErr w:type="spellStart"/>
+      <w:r>
+        <w:rPr>
+          <w:lang w:val="gl-ES"/>
+        </w:rPr>
         <w:t>nombre</w:t>
       </w:r>
       <w:proofErr w:type="spellEnd"/>
@@ -5478,6 +5549,7 @@
         <w:rPr>
           <w:lang w:val="gl-ES"/>
         </w:rPr>
+        <w:lastRenderedPageBreak/>
         <w:t>);</w:t>
       </w:r>
     </w:p>
@@ -6286,33 +6358,6 @@
           <w:lang w:val="gl-ES"/>
         </w:rPr>
         <w:t xml:space="preserve"> VARCHAR(255),</w:t>
-      </w:r>
-    </w:p>
-    <w:p>
-      <w:pPr>
-        <w:rPr>
-          <w:lang w:val="gl-ES"/>
-        </w:rPr>
-      </w:pPr>
-      <w:r>
-        <w:rPr>
-          <w:lang w:val="gl-ES"/>
-        </w:rPr>
-        <w:t xml:space="preserve">  </w:t>
-      </w:r>
-      <w:proofErr w:type="spellStart"/>
-      <w:r>
-        <w:rPr>
-          <w:lang w:val="gl-ES"/>
-        </w:rPr>
-        <w:t>idTemporada</w:t>
-      </w:r>
-      <w:proofErr w:type="spellEnd"/>
-      <w:r>
-        <w:rPr>
-          <w:lang w:val="gl-ES"/>
-        </w:rPr>
-        <w:t xml:space="preserve"> INT,</w:t>
       </w:r>
     </w:p>
     <w:p>
@@ -6333,6 +6378,33 @@
         <w:rPr>
           <w:lang w:val="gl-ES"/>
         </w:rPr>
+        <w:t>idTemporada</w:t>
+      </w:r>
+      <w:proofErr w:type="spellEnd"/>
+      <w:r>
+        <w:rPr>
+          <w:lang w:val="gl-ES"/>
+        </w:rPr>
+        <w:t xml:space="preserve"> INT,</w:t>
+      </w:r>
+    </w:p>
+    <w:p>
+      <w:pPr>
+        <w:rPr>
+          <w:lang w:val="gl-ES"/>
+        </w:rPr>
+      </w:pPr>
+      <w:r>
+        <w:rPr>
+          <w:lang w:val="gl-ES"/>
+        </w:rPr>
+        <w:t xml:space="preserve">  </w:t>
+      </w:r>
+      <w:proofErr w:type="spellStart"/>
+      <w:r>
+        <w:rPr>
+          <w:lang w:val="gl-ES"/>
+        </w:rPr>
         <w:t>idCircuito</w:t>
       </w:r>
       <w:proofErr w:type="spellEnd"/>
@@ -7146,6 +7218,7 @@
         <w:rPr>
           <w:lang w:val="gl-ES"/>
         </w:rPr>
+        <w:lastRenderedPageBreak/>
         <w:t xml:space="preserve">CREATE TABLE </w:t>
       </w:r>
       <w:proofErr w:type="spellStart"/>
@@ -7173,7 +7246,6 @@
         <w:rPr>
           <w:lang w:val="gl-ES"/>
         </w:rPr>
-        <w:lastRenderedPageBreak/>
         <w:t xml:space="preserve">  </w:t>
       </w:r>
       <w:proofErr w:type="spellStart"/>
@@ -7832,784 +7904,791 @@
           <w:lang w:val="gl-ES"/>
         </w:rPr>
         <w:t xml:space="preserve"> INT,</w:t>
-      </w:r>
-    </w:p>
-    <w:p>
-      <w:pPr>
-        <w:rPr>
-          <w:lang w:val="gl-ES"/>
-        </w:rPr>
-      </w:pPr>
-      <w:r>
-        <w:rPr>
-          <w:lang w:val="gl-ES"/>
-        </w:rPr>
-        <w:t xml:space="preserve">  </w:t>
-      </w:r>
-      <w:proofErr w:type="spellStart"/>
-      <w:r>
-        <w:rPr>
-          <w:lang w:val="gl-ES"/>
-        </w:rPr>
-        <w:t>obtuvo_punto_vuelta_rapida</w:t>
-      </w:r>
-      <w:proofErr w:type="spellEnd"/>
-      <w:r>
-        <w:rPr>
-          <w:lang w:val="gl-ES"/>
-        </w:rPr>
-        <w:t xml:space="preserve"> BOOLEAN,</w:t>
-      </w:r>
-    </w:p>
-    <w:p>
-      <w:pPr>
-        <w:rPr>
-          <w:lang w:val="gl-ES"/>
-        </w:rPr>
-      </w:pPr>
-      <w:r>
-        <w:rPr>
-          <w:lang w:val="gl-ES"/>
-        </w:rPr>
-        <w:t xml:space="preserve">  </w:t>
-      </w:r>
-      <w:proofErr w:type="spellStart"/>
-      <w:r>
-        <w:rPr>
-          <w:lang w:val="gl-ES"/>
-        </w:rPr>
-        <w:t>paradas_box</w:t>
-      </w:r>
-      <w:proofErr w:type="spellEnd"/>
-      <w:r>
-        <w:rPr>
-          <w:lang w:val="gl-ES"/>
-        </w:rPr>
-        <w:t xml:space="preserve"> INT,</w:t>
-      </w:r>
-    </w:p>
-    <w:p>
-      <w:pPr>
-        <w:rPr>
-          <w:lang w:val="gl-ES"/>
-        </w:rPr>
-      </w:pPr>
-      <w:r>
-        <w:rPr>
-          <w:lang w:val="gl-ES"/>
-        </w:rPr>
-        <w:t xml:space="preserve">  </w:t>
-      </w:r>
-      <w:proofErr w:type="spellStart"/>
-      <w:r>
-        <w:rPr>
-          <w:lang w:val="gl-ES"/>
-        </w:rPr>
-        <w:t>estado_final</w:t>
-      </w:r>
-      <w:proofErr w:type="spellEnd"/>
-      <w:r>
-        <w:rPr>
-          <w:lang w:val="gl-ES"/>
-        </w:rPr>
-        <w:t xml:space="preserve"> VARCHAR(100),</w:t>
-      </w:r>
-    </w:p>
-    <w:p>
-      <w:pPr>
-        <w:rPr>
-          <w:lang w:val="gl-ES"/>
-        </w:rPr>
-      </w:pPr>
-      <w:r>
-        <w:rPr>
-          <w:lang w:val="gl-ES"/>
-        </w:rPr>
-        <w:t xml:space="preserve">  CONSTRAINT </w:t>
-      </w:r>
-      <w:proofErr w:type="spellStart"/>
-      <w:r>
-        <w:rPr>
-          <w:lang w:val="gl-ES"/>
-        </w:rPr>
-        <w:t>fk_resultado_gp</w:t>
-      </w:r>
-      <w:proofErr w:type="spellEnd"/>
-      <w:r>
-        <w:rPr>
-          <w:lang w:val="gl-ES"/>
-        </w:rPr>
-        <w:t xml:space="preserve"> FOREIGN KEY (</w:t>
-      </w:r>
-      <w:proofErr w:type="spellStart"/>
-      <w:r>
-        <w:rPr>
-          <w:lang w:val="gl-ES"/>
-        </w:rPr>
-        <w:t>idGranPremo</w:t>
-      </w:r>
-      <w:proofErr w:type="spellEnd"/>
-      <w:r>
-        <w:rPr>
-          <w:lang w:val="gl-ES"/>
-        </w:rPr>
-        <w:t xml:space="preserve">) REFERENCES </w:t>
-      </w:r>
-      <w:proofErr w:type="spellStart"/>
-      <w:r>
-        <w:rPr>
-          <w:lang w:val="gl-ES"/>
-        </w:rPr>
-        <w:t>GranPremio</w:t>
-      </w:r>
-      <w:proofErr w:type="spellEnd"/>
-      <w:r>
-        <w:rPr>
-          <w:lang w:val="gl-ES"/>
-        </w:rPr>
-        <w:t>(</w:t>
-      </w:r>
-      <w:proofErr w:type="spellStart"/>
-      <w:r>
-        <w:rPr>
-          <w:lang w:val="gl-ES"/>
-        </w:rPr>
-        <w:t>id</w:t>
-      </w:r>
-      <w:proofErr w:type="spellEnd"/>
-      <w:r>
-        <w:rPr>
-          <w:lang w:val="gl-ES"/>
-        </w:rPr>
-        <w:t>),</w:t>
-      </w:r>
-    </w:p>
-    <w:p>
-      <w:pPr>
-        <w:rPr>
-          <w:lang w:val="gl-ES"/>
-        </w:rPr>
-      </w:pPr>
-      <w:r>
-        <w:rPr>
-          <w:lang w:val="gl-ES"/>
-        </w:rPr>
-        <w:t xml:space="preserve">  CONSTRAINT </w:t>
-      </w:r>
-      <w:proofErr w:type="spellStart"/>
-      <w:r>
-        <w:rPr>
-          <w:lang w:val="gl-ES"/>
-        </w:rPr>
-        <w:t>fk_resultado_piloto</w:t>
-      </w:r>
-      <w:proofErr w:type="spellEnd"/>
-      <w:r>
-        <w:rPr>
-          <w:lang w:val="gl-ES"/>
-        </w:rPr>
-        <w:t xml:space="preserve"> FOREIGN KEY (</w:t>
-      </w:r>
-      <w:proofErr w:type="spellStart"/>
-      <w:r>
-        <w:rPr>
-          <w:lang w:val="gl-ES"/>
-        </w:rPr>
-        <w:t>idPiloto</w:t>
-      </w:r>
-      <w:proofErr w:type="spellEnd"/>
-      <w:r>
-        <w:rPr>
-          <w:lang w:val="gl-ES"/>
-        </w:rPr>
-        <w:t>) REFERENCES Piloto(</w:t>
-      </w:r>
-      <w:proofErr w:type="spellStart"/>
-      <w:r>
-        <w:rPr>
-          <w:lang w:val="gl-ES"/>
-        </w:rPr>
-        <w:t>id</w:t>
-      </w:r>
-      <w:proofErr w:type="spellEnd"/>
-      <w:r>
-        <w:rPr>
-          <w:lang w:val="gl-ES"/>
-        </w:rPr>
-        <w:t>),</w:t>
-      </w:r>
-    </w:p>
-    <w:p>
-      <w:pPr>
-        <w:rPr>
-          <w:lang w:val="gl-ES"/>
-        </w:rPr>
-      </w:pPr>
-      <w:r>
-        <w:rPr>
-          <w:lang w:val="gl-ES"/>
-        </w:rPr>
-        <w:t xml:space="preserve">  CONSTRAINT </w:t>
-      </w:r>
-      <w:proofErr w:type="spellStart"/>
-      <w:r>
-        <w:rPr>
-          <w:lang w:val="gl-ES"/>
-        </w:rPr>
-        <w:t>fk_resultado_equipo</w:t>
-      </w:r>
-      <w:proofErr w:type="spellEnd"/>
-      <w:r>
-        <w:rPr>
-          <w:lang w:val="gl-ES"/>
-        </w:rPr>
-        <w:t xml:space="preserve"> FOREIGN KEY (</w:t>
-      </w:r>
-      <w:proofErr w:type="spellStart"/>
-      <w:r>
-        <w:rPr>
-          <w:lang w:val="gl-ES"/>
-        </w:rPr>
-        <w:t>idEquipo</w:t>
-      </w:r>
-      <w:proofErr w:type="spellEnd"/>
-      <w:r>
-        <w:rPr>
-          <w:lang w:val="gl-ES"/>
-        </w:rPr>
-        <w:t>) REFERENCES Equipo(</w:t>
-      </w:r>
-      <w:proofErr w:type="spellStart"/>
-      <w:r>
-        <w:rPr>
-          <w:lang w:val="gl-ES"/>
-        </w:rPr>
-        <w:t>id</w:t>
-      </w:r>
-      <w:proofErr w:type="spellEnd"/>
-      <w:r>
-        <w:rPr>
-          <w:lang w:val="gl-ES"/>
-        </w:rPr>
-        <w:t>)</w:t>
-      </w:r>
-    </w:p>
-    <w:p>
-      <w:pPr>
-        <w:rPr>
-          <w:lang w:val="gl-ES"/>
-        </w:rPr>
-      </w:pPr>
-      <w:r>
-        <w:rPr>
-          <w:lang w:val="gl-ES"/>
-        </w:rPr>
-        <w:t>);</w:t>
-      </w:r>
-    </w:p>
-    <w:p>
-      <w:pPr>
-        <w:rPr>
-          <w:lang w:val="gl-ES"/>
-        </w:rPr>
-      </w:pPr>
-    </w:p>
-    <w:p>
-      <w:pPr>
-        <w:rPr>
-          <w:lang w:val="gl-ES"/>
-        </w:rPr>
-      </w:pPr>
-      <w:r>
-        <w:rPr>
-          <w:lang w:val="gl-ES"/>
-        </w:rPr>
-        <w:t xml:space="preserve">CREATE TABLE </w:t>
-      </w:r>
-      <w:proofErr w:type="spellStart"/>
-      <w:r>
-        <w:rPr>
-          <w:lang w:val="gl-ES"/>
-        </w:rPr>
-        <w:t>NeumaticoUsado</w:t>
-      </w:r>
-      <w:proofErr w:type="spellEnd"/>
-      <w:r>
-        <w:rPr>
-          <w:lang w:val="gl-ES"/>
-        </w:rPr>
-        <w:t xml:space="preserve"> (</w:t>
-      </w:r>
-    </w:p>
-    <w:p>
-      <w:pPr>
-        <w:rPr>
-          <w:lang w:val="gl-ES"/>
-        </w:rPr>
-      </w:pPr>
-      <w:r>
-        <w:rPr>
-          <w:lang w:val="gl-ES"/>
-        </w:rPr>
-        <w:t xml:space="preserve">  </w:t>
-      </w:r>
-      <w:proofErr w:type="spellStart"/>
-      <w:r>
-        <w:rPr>
-          <w:lang w:val="gl-ES"/>
-        </w:rPr>
-        <w:t>id</w:t>
-      </w:r>
-      <w:proofErr w:type="spellEnd"/>
-      <w:r>
-        <w:rPr>
-          <w:lang w:val="gl-ES"/>
-        </w:rPr>
-        <w:t xml:space="preserve"> INT AUTO_INCREMENT PRIMARY KEY,</w:t>
-      </w:r>
-    </w:p>
-    <w:p>
-      <w:pPr>
-        <w:rPr>
-          <w:lang w:val="gl-ES"/>
-        </w:rPr>
-      </w:pPr>
-      <w:r>
-        <w:rPr>
-          <w:lang w:val="gl-ES"/>
-        </w:rPr>
-        <w:t xml:space="preserve">  </w:t>
-      </w:r>
-      <w:proofErr w:type="spellStart"/>
-      <w:r>
-        <w:rPr>
-          <w:lang w:val="gl-ES"/>
-        </w:rPr>
-        <w:t>idResultadoGP</w:t>
-      </w:r>
-      <w:proofErr w:type="spellEnd"/>
-      <w:r>
-        <w:rPr>
-          <w:lang w:val="gl-ES"/>
-        </w:rPr>
-        <w:t xml:space="preserve"> INT,</w:t>
-      </w:r>
-    </w:p>
-    <w:p>
-      <w:pPr>
-        <w:rPr>
-          <w:lang w:val="gl-ES"/>
-        </w:rPr>
-      </w:pPr>
-      <w:r>
-        <w:rPr>
-          <w:lang w:val="gl-ES"/>
-        </w:rPr>
-        <w:t xml:space="preserve">  </w:t>
-      </w:r>
-      <w:proofErr w:type="spellStart"/>
-      <w:r>
-        <w:rPr>
-          <w:lang w:val="gl-ES"/>
-        </w:rPr>
-        <w:t>compuesto</w:t>
-      </w:r>
-      <w:proofErr w:type="spellEnd"/>
-      <w:r>
-        <w:rPr>
-          <w:lang w:val="gl-ES"/>
-        </w:rPr>
-        <w:t xml:space="preserve"> VARCHAR(100),</w:t>
-      </w:r>
-    </w:p>
-    <w:p>
-      <w:pPr>
-        <w:rPr>
-          <w:lang w:val="gl-ES"/>
-        </w:rPr>
-      </w:pPr>
-      <w:r>
-        <w:rPr>
-          <w:lang w:val="gl-ES"/>
-        </w:rPr>
-        <w:t xml:space="preserve">  </w:t>
-      </w:r>
-      <w:proofErr w:type="spellStart"/>
-      <w:r>
-        <w:rPr>
-          <w:lang w:val="gl-ES"/>
-        </w:rPr>
-        <w:t>vueltas_usado</w:t>
-      </w:r>
-      <w:proofErr w:type="spellEnd"/>
-      <w:r>
-        <w:rPr>
-          <w:lang w:val="gl-ES"/>
-        </w:rPr>
-        <w:t xml:space="preserve"> INT,</w:t>
-      </w:r>
-    </w:p>
-    <w:p>
-      <w:pPr>
-        <w:rPr>
-          <w:lang w:val="gl-ES"/>
-        </w:rPr>
-      </w:pPr>
-      <w:r>
-        <w:rPr>
-          <w:lang w:val="gl-ES"/>
-        </w:rPr>
-        <w:t xml:space="preserve">  CONSTRAINT </w:t>
-      </w:r>
-      <w:proofErr w:type="spellStart"/>
-      <w:r>
-        <w:rPr>
-          <w:lang w:val="gl-ES"/>
-        </w:rPr>
-        <w:t>fk_neumatico_resultado</w:t>
-      </w:r>
-      <w:proofErr w:type="spellEnd"/>
-      <w:r>
-        <w:rPr>
-          <w:lang w:val="gl-ES"/>
-        </w:rPr>
-        <w:t xml:space="preserve"> FOREIGN KEY (</w:t>
-      </w:r>
-      <w:proofErr w:type="spellStart"/>
-      <w:r>
-        <w:rPr>
-          <w:lang w:val="gl-ES"/>
-        </w:rPr>
-        <w:t>idResultadoGP</w:t>
-      </w:r>
-      <w:proofErr w:type="spellEnd"/>
-      <w:r>
-        <w:rPr>
-          <w:lang w:val="gl-ES"/>
-        </w:rPr>
-        <w:t xml:space="preserve">) REFERENCES </w:t>
-      </w:r>
-      <w:proofErr w:type="spellStart"/>
-      <w:r>
-        <w:rPr>
-          <w:lang w:val="gl-ES"/>
-        </w:rPr>
-        <w:t>ResultadoGranPremio</w:t>
-      </w:r>
-      <w:proofErr w:type="spellEnd"/>
-      <w:r>
-        <w:rPr>
-          <w:lang w:val="gl-ES"/>
-        </w:rPr>
-        <w:t>(</w:t>
-      </w:r>
-      <w:proofErr w:type="spellStart"/>
-      <w:r>
-        <w:rPr>
-          <w:lang w:val="gl-ES"/>
-        </w:rPr>
-        <w:t>id</w:t>
-      </w:r>
-      <w:proofErr w:type="spellEnd"/>
-      <w:r>
-        <w:rPr>
-          <w:lang w:val="gl-ES"/>
-        </w:rPr>
-        <w:t>)</w:t>
-      </w:r>
-    </w:p>
-    <w:p>
-      <w:pPr>
-        <w:rPr>
-          <w:lang w:val="gl-ES"/>
-        </w:rPr>
-      </w:pPr>
-      <w:r>
-        <w:rPr>
-          <w:lang w:val="gl-ES"/>
-        </w:rPr>
-        <w:t>);</w:t>
-      </w:r>
-    </w:p>
-    <w:p>
-      <w:pPr>
-        <w:rPr>
-          <w:lang w:val="gl-ES"/>
-        </w:rPr>
-      </w:pPr>
-    </w:p>
-    <w:p>
-      <w:pPr>
-        <w:rPr>
-          <w:lang w:val="gl-ES"/>
-        </w:rPr>
-      </w:pPr>
-      <w:r>
-        <w:rPr>
-          <w:lang w:val="gl-ES"/>
-        </w:rPr>
-        <w:t xml:space="preserve">CREATE TABLE </w:t>
-      </w:r>
-      <w:proofErr w:type="spellStart"/>
-      <w:r>
-        <w:rPr>
-          <w:lang w:val="gl-ES"/>
-        </w:rPr>
-        <w:t>Penalizacion</w:t>
-      </w:r>
-      <w:proofErr w:type="spellEnd"/>
-      <w:r>
-        <w:rPr>
-          <w:lang w:val="gl-ES"/>
-        </w:rPr>
-        <w:t xml:space="preserve"> (</w:t>
-      </w:r>
-    </w:p>
-    <w:p>
-      <w:pPr>
-        <w:rPr>
-          <w:lang w:val="gl-ES"/>
-        </w:rPr>
-      </w:pPr>
-      <w:r>
-        <w:rPr>
-          <w:lang w:val="gl-ES"/>
-        </w:rPr>
-        <w:t xml:space="preserve">  </w:t>
-      </w:r>
-      <w:proofErr w:type="spellStart"/>
-      <w:r>
-        <w:rPr>
-          <w:lang w:val="gl-ES"/>
-        </w:rPr>
-        <w:t>id</w:t>
-      </w:r>
-      <w:proofErr w:type="spellEnd"/>
-      <w:r>
-        <w:rPr>
-          <w:lang w:val="gl-ES"/>
-        </w:rPr>
-        <w:t xml:space="preserve"> INT AUTO_INCREMENT PRIMARY KEY,</w:t>
-      </w:r>
-    </w:p>
-    <w:p>
-      <w:pPr>
-        <w:rPr>
-          <w:lang w:val="gl-ES"/>
-        </w:rPr>
-      </w:pPr>
-      <w:r>
-        <w:rPr>
-          <w:lang w:val="gl-ES"/>
-        </w:rPr>
-        <w:t xml:space="preserve">  </w:t>
-      </w:r>
-      <w:proofErr w:type="spellStart"/>
-      <w:r>
-        <w:rPr>
-          <w:lang w:val="gl-ES"/>
-        </w:rPr>
-        <w:t>idResultadoGP</w:t>
-      </w:r>
-      <w:proofErr w:type="spellEnd"/>
-      <w:r>
-        <w:rPr>
-          <w:lang w:val="gl-ES"/>
-        </w:rPr>
-        <w:t xml:space="preserve"> INT,</w:t>
-      </w:r>
-    </w:p>
-    <w:p>
-      <w:pPr>
-        <w:rPr>
-          <w:lang w:val="gl-ES"/>
-        </w:rPr>
-      </w:pPr>
-      <w:r>
-        <w:rPr>
-          <w:lang w:val="gl-ES"/>
-        </w:rPr>
-        <w:t xml:space="preserve">  </w:t>
-      </w:r>
-      <w:proofErr w:type="spellStart"/>
-      <w:r>
-        <w:rPr>
-          <w:lang w:val="gl-ES"/>
-        </w:rPr>
-        <w:t>tipo_penalizacion</w:t>
-      </w:r>
-      <w:proofErr w:type="spellEnd"/>
-      <w:r>
-        <w:rPr>
-          <w:lang w:val="gl-ES"/>
-        </w:rPr>
-        <w:t xml:space="preserve"> VARCHAR(100),</w:t>
-      </w:r>
-    </w:p>
-    <w:p>
-      <w:pPr>
-        <w:rPr>
-          <w:lang w:val="gl-ES"/>
-        </w:rPr>
-      </w:pPr>
-      <w:r>
-        <w:rPr>
-          <w:lang w:val="gl-ES"/>
-        </w:rPr>
-        <w:t xml:space="preserve">  </w:t>
-      </w:r>
-      <w:proofErr w:type="spellStart"/>
-      <w:r>
-        <w:rPr>
-          <w:lang w:val="gl-ES"/>
-        </w:rPr>
-        <w:t>descripcion</w:t>
-      </w:r>
-      <w:proofErr w:type="spellEnd"/>
-      <w:r>
-        <w:rPr>
-          <w:lang w:val="gl-ES"/>
-        </w:rPr>
-        <w:t xml:space="preserve"> TEXT,</w:t>
-      </w:r>
-    </w:p>
-    <w:p>
-      <w:pPr>
-        <w:rPr>
-          <w:lang w:val="gl-ES"/>
-        </w:rPr>
-      </w:pPr>
-      <w:r>
-        <w:rPr>
-          <w:lang w:val="gl-ES"/>
-        </w:rPr>
-        <w:t xml:space="preserve">  </w:t>
-      </w:r>
-      <w:proofErr w:type="spellStart"/>
-      <w:r>
-        <w:rPr>
-          <w:lang w:val="gl-ES"/>
-        </w:rPr>
-        <w:t>tiempo_penalizado</w:t>
-      </w:r>
-      <w:proofErr w:type="spellEnd"/>
-      <w:r>
-        <w:rPr>
-          <w:lang w:val="gl-ES"/>
-        </w:rPr>
-        <w:t xml:space="preserve"> TIME,</w:t>
-      </w:r>
-    </w:p>
-    <w:p>
-      <w:pPr>
-        <w:rPr>
-          <w:lang w:val="gl-ES"/>
-        </w:rPr>
-      </w:pPr>
-      <w:r>
-        <w:rPr>
-          <w:lang w:val="gl-ES"/>
-        </w:rPr>
-        <w:t xml:space="preserve">  </w:t>
-      </w:r>
-      <w:proofErr w:type="spellStart"/>
-      <w:r>
-        <w:rPr>
-          <w:lang w:val="gl-ES"/>
-        </w:rPr>
-        <w:t>vuelta_ocurrida</w:t>
-      </w:r>
-      <w:proofErr w:type="spellEnd"/>
-      <w:r>
-        <w:rPr>
-          <w:lang w:val="gl-ES"/>
-        </w:rPr>
-        <w:t xml:space="preserve"> INT,</w:t>
-      </w:r>
-    </w:p>
-    <w:p>
-      <w:pPr>
-        <w:rPr>
-          <w:lang w:val="gl-ES"/>
-        </w:rPr>
-      </w:pPr>
-      <w:r>
-        <w:rPr>
-          <w:lang w:val="gl-ES"/>
-        </w:rPr>
-        <w:t xml:space="preserve">  CONSTRAINT </w:t>
-      </w:r>
-      <w:proofErr w:type="spellStart"/>
-      <w:r>
-        <w:rPr>
-          <w:lang w:val="gl-ES"/>
-        </w:rPr>
-        <w:t>fk_penalizacion_resultado</w:t>
-      </w:r>
-      <w:proofErr w:type="spellEnd"/>
-      <w:r>
-        <w:rPr>
-          <w:lang w:val="gl-ES"/>
-        </w:rPr>
-        <w:t xml:space="preserve"> FOREIGN KEY (</w:t>
-      </w:r>
-      <w:proofErr w:type="spellStart"/>
-      <w:r>
-        <w:rPr>
-          <w:lang w:val="gl-ES"/>
-        </w:rPr>
-        <w:t>idResultadoGP</w:t>
-      </w:r>
-      <w:proofErr w:type="spellEnd"/>
-      <w:r>
-        <w:rPr>
-          <w:lang w:val="gl-ES"/>
-        </w:rPr>
-        <w:t xml:space="preserve">) REFERENCES </w:t>
-      </w:r>
-      <w:proofErr w:type="spellStart"/>
-      <w:r>
-        <w:rPr>
-          <w:lang w:val="gl-ES"/>
-        </w:rPr>
-        <w:t>ResultadoGranPremio</w:t>
-      </w:r>
-      <w:proofErr w:type="spellEnd"/>
-      <w:r>
-        <w:rPr>
-          <w:lang w:val="gl-ES"/>
-        </w:rPr>
-        <w:t>(</w:t>
-      </w:r>
-      <w:proofErr w:type="spellStart"/>
-      <w:r>
-        <w:rPr>
-          <w:lang w:val="gl-ES"/>
-        </w:rPr>
-        <w:t>id</w:t>
-      </w:r>
-      <w:proofErr w:type="spellEnd"/>
-      <w:r>
-        <w:rPr>
-          <w:lang w:val="gl-ES"/>
-        </w:rPr>
-        <w:t>)</w:t>
-      </w:r>
-    </w:p>
-    <w:p>
-      <w:pPr>
-        <w:rPr>
-          <w:lang w:val="gl-ES"/>
-        </w:rPr>
-      </w:pPr>
-      <w:r>
-        <w:rPr>
-          <w:lang w:val="gl-ES"/>
-        </w:rPr>
-        <w:t>);</w:t>
       </w:r>
       <w:bookmarkStart w:id="3" w:name="_GoBack"/>
       <w:bookmarkEnd w:id="3"/>
+    </w:p>
+    <w:p>
+      <w:pPr>
+        <w:rPr>
+          <w:lang w:val="gl-ES"/>
+        </w:rPr>
+      </w:pPr>
+      <w:r>
+        <w:rPr>
+          <w:lang w:val="gl-ES"/>
+        </w:rPr>
+        <w:t xml:space="preserve">  </w:t>
+      </w:r>
+      <w:proofErr w:type="spellStart"/>
+      <w:r>
+        <w:rPr>
+          <w:lang w:val="gl-ES"/>
+        </w:rPr>
+        <w:t>obtuvo_punto_vuelta_rapida</w:t>
+      </w:r>
+      <w:proofErr w:type="spellEnd"/>
+      <w:r>
+        <w:rPr>
+          <w:lang w:val="gl-ES"/>
+        </w:rPr>
+        <w:t xml:space="preserve"> BOOLEAN,</w:t>
+      </w:r>
+    </w:p>
+    <w:p>
+      <w:pPr>
+        <w:rPr>
+          <w:lang w:val="gl-ES"/>
+        </w:rPr>
+      </w:pPr>
+      <w:r>
+        <w:rPr>
+          <w:lang w:val="gl-ES"/>
+        </w:rPr>
+        <w:t xml:space="preserve">  </w:t>
+      </w:r>
+      <w:proofErr w:type="spellStart"/>
+      <w:r>
+        <w:rPr>
+          <w:lang w:val="gl-ES"/>
+        </w:rPr>
+        <w:t>paradas_box</w:t>
+      </w:r>
+      <w:proofErr w:type="spellEnd"/>
+      <w:r>
+        <w:rPr>
+          <w:lang w:val="gl-ES"/>
+        </w:rPr>
+        <w:t xml:space="preserve"> INT,</w:t>
+      </w:r>
+    </w:p>
+    <w:p>
+      <w:pPr>
+        <w:rPr>
+          <w:lang w:val="gl-ES"/>
+        </w:rPr>
+      </w:pPr>
+      <w:r>
+        <w:rPr>
+          <w:lang w:val="gl-ES"/>
+        </w:rPr>
+        <w:t xml:space="preserve">  </w:t>
+      </w:r>
+      <w:proofErr w:type="spellStart"/>
+      <w:r>
+        <w:rPr>
+          <w:lang w:val="gl-ES"/>
+        </w:rPr>
+        <w:t>estado_final</w:t>
+      </w:r>
+      <w:proofErr w:type="spellEnd"/>
+      <w:r>
+        <w:rPr>
+          <w:lang w:val="gl-ES"/>
+        </w:rPr>
+        <w:t xml:space="preserve"> VARCHAR(100),</w:t>
+      </w:r>
+    </w:p>
+    <w:p>
+      <w:pPr>
+        <w:rPr>
+          <w:lang w:val="gl-ES"/>
+        </w:rPr>
+      </w:pPr>
+      <w:r>
+        <w:rPr>
+          <w:lang w:val="gl-ES"/>
+        </w:rPr>
+        <w:t xml:space="preserve">  CONSTRAINT </w:t>
+      </w:r>
+      <w:proofErr w:type="spellStart"/>
+      <w:r>
+        <w:rPr>
+          <w:lang w:val="gl-ES"/>
+        </w:rPr>
+        <w:t>fk_resultado_gp</w:t>
+      </w:r>
+      <w:proofErr w:type="spellEnd"/>
+      <w:r>
+        <w:rPr>
+          <w:lang w:val="gl-ES"/>
+        </w:rPr>
+        <w:t xml:space="preserve"> FOREIGN KEY (</w:t>
+      </w:r>
+      <w:proofErr w:type="spellStart"/>
+      <w:r>
+        <w:rPr>
+          <w:lang w:val="gl-ES"/>
+        </w:rPr>
+        <w:t>idGranPrem</w:t>
+      </w:r>
+      <w:r>
+        <w:rPr>
+          <w:lang w:val="gl-ES"/>
+        </w:rPr>
+        <w:t>io</w:t>
+      </w:r>
+      <w:proofErr w:type="spellEnd"/>
+      <w:r>
+        <w:rPr>
+          <w:lang w:val="gl-ES"/>
+        </w:rPr>
+        <w:t xml:space="preserve">) REFERENCES </w:t>
+      </w:r>
+      <w:proofErr w:type="spellStart"/>
+      <w:r>
+        <w:rPr>
+          <w:lang w:val="gl-ES"/>
+        </w:rPr>
+        <w:t>GranPremio</w:t>
+      </w:r>
+      <w:proofErr w:type="spellEnd"/>
+      <w:r>
+        <w:rPr>
+          <w:lang w:val="gl-ES"/>
+        </w:rPr>
+        <w:t>(</w:t>
+      </w:r>
+      <w:proofErr w:type="spellStart"/>
+      <w:r>
+        <w:rPr>
+          <w:lang w:val="gl-ES"/>
+        </w:rPr>
+        <w:t>id</w:t>
+      </w:r>
+      <w:proofErr w:type="spellEnd"/>
+      <w:r>
+        <w:rPr>
+          <w:lang w:val="gl-ES"/>
+        </w:rPr>
+        <w:t>),</w:t>
+      </w:r>
+    </w:p>
+    <w:p>
+      <w:pPr>
+        <w:rPr>
+          <w:lang w:val="gl-ES"/>
+        </w:rPr>
+      </w:pPr>
+      <w:r>
+        <w:rPr>
+          <w:lang w:val="gl-ES"/>
+        </w:rPr>
+        <w:t xml:space="preserve">  CONSTRAINT </w:t>
+      </w:r>
+      <w:proofErr w:type="spellStart"/>
+      <w:r>
+        <w:rPr>
+          <w:lang w:val="gl-ES"/>
+        </w:rPr>
+        <w:t>fk_resultado_piloto</w:t>
+      </w:r>
+      <w:proofErr w:type="spellEnd"/>
+      <w:r>
+        <w:rPr>
+          <w:lang w:val="gl-ES"/>
+        </w:rPr>
+        <w:t xml:space="preserve"> FOREIGN KEY (</w:t>
+      </w:r>
+      <w:proofErr w:type="spellStart"/>
+      <w:r>
+        <w:rPr>
+          <w:lang w:val="gl-ES"/>
+        </w:rPr>
+        <w:t>idPiloto</w:t>
+      </w:r>
+      <w:proofErr w:type="spellEnd"/>
+      <w:r>
+        <w:rPr>
+          <w:lang w:val="gl-ES"/>
+        </w:rPr>
+        <w:t>) REFERENCES Piloto(</w:t>
+      </w:r>
+      <w:proofErr w:type="spellStart"/>
+      <w:r>
+        <w:rPr>
+          <w:lang w:val="gl-ES"/>
+        </w:rPr>
+        <w:t>id</w:t>
+      </w:r>
+      <w:proofErr w:type="spellEnd"/>
+      <w:r>
+        <w:rPr>
+          <w:lang w:val="gl-ES"/>
+        </w:rPr>
+        <w:t>),</w:t>
+      </w:r>
+    </w:p>
+    <w:p>
+      <w:pPr>
+        <w:rPr>
+          <w:lang w:val="gl-ES"/>
+        </w:rPr>
+      </w:pPr>
+      <w:r>
+        <w:rPr>
+          <w:lang w:val="gl-ES"/>
+        </w:rPr>
+        <w:t xml:space="preserve">  CONSTRAINT </w:t>
+      </w:r>
+      <w:proofErr w:type="spellStart"/>
+      <w:r>
+        <w:rPr>
+          <w:lang w:val="gl-ES"/>
+        </w:rPr>
+        <w:t>fk_resultado_equipo</w:t>
+      </w:r>
+      <w:proofErr w:type="spellEnd"/>
+      <w:r>
+        <w:rPr>
+          <w:lang w:val="gl-ES"/>
+        </w:rPr>
+        <w:t xml:space="preserve"> FOREIGN KEY (</w:t>
+      </w:r>
+      <w:proofErr w:type="spellStart"/>
+      <w:r>
+        <w:rPr>
+          <w:lang w:val="gl-ES"/>
+        </w:rPr>
+        <w:t>idEquipo</w:t>
+      </w:r>
+      <w:proofErr w:type="spellEnd"/>
+      <w:r>
+        <w:rPr>
+          <w:lang w:val="gl-ES"/>
+        </w:rPr>
+        <w:t>) REFERENCES Equipo(</w:t>
+      </w:r>
+      <w:proofErr w:type="spellStart"/>
+      <w:r>
+        <w:rPr>
+          <w:lang w:val="gl-ES"/>
+        </w:rPr>
+        <w:t>id</w:t>
+      </w:r>
+      <w:proofErr w:type="spellEnd"/>
+      <w:r>
+        <w:rPr>
+          <w:lang w:val="gl-ES"/>
+        </w:rPr>
+        <w:t>)</w:t>
+      </w:r>
+    </w:p>
+    <w:p>
+      <w:pPr>
+        <w:rPr>
+          <w:lang w:val="gl-ES"/>
+        </w:rPr>
+      </w:pPr>
+      <w:r>
+        <w:rPr>
+          <w:lang w:val="gl-ES"/>
+        </w:rPr>
+        <w:lastRenderedPageBreak/>
+        <w:t>);</w:t>
+      </w:r>
+    </w:p>
+    <w:p>
+      <w:pPr>
+        <w:rPr>
+          <w:lang w:val="gl-ES"/>
+        </w:rPr>
+      </w:pPr>
+    </w:p>
+    <w:p>
+      <w:pPr>
+        <w:rPr>
+          <w:lang w:val="gl-ES"/>
+        </w:rPr>
+      </w:pPr>
+      <w:r>
+        <w:rPr>
+          <w:lang w:val="gl-ES"/>
+        </w:rPr>
+        <w:t xml:space="preserve">CREATE TABLE </w:t>
+      </w:r>
+      <w:proofErr w:type="spellStart"/>
+      <w:r>
+        <w:rPr>
+          <w:lang w:val="gl-ES"/>
+        </w:rPr>
+        <w:t>NeumaticoUsado</w:t>
+      </w:r>
+      <w:proofErr w:type="spellEnd"/>
+      <w:r>
+        <w:rPr>
+          <w:lang w:val="gl-ES"/>
+        </w:rPr>
+        <w:t xml:space="preserve"> (</w:t>
+      </w:r>
+    </w:p>
+    <w:p>
+      <w:pPr>
+        <w:rPr>
+          <w:lang w:val="gl-ES"/>
+        </w:rPr>
+      </w:pPr>
+      <w:r>
+        <w:rPr>
+          <w:lang w:val="gl-ES"/>
+        </w:rPr>
+        <w:t xml:space="preserve">  </w:t>
+      </w:r>
+      <w:proofErr w:type="spellStart"/>
+      <w:r>
+        <w:rPr>
+          <w:lang w:val="gl-ES"/>
+        </w:rPr>
+        <w:t>id</w:t>
+      </w:r>
+      <w:proofErr w:type="spellEnd"/>
+      <w:r>
+        <w:rPr>
+          <w:lang w:val="gl-ES"/>
+        </w:rPr>
+        <w:t xml:space="preserve"> INT AUTO_INCREMENT PRIMARY KEY,</w:t>
+      </w:r>
+    </w:p>
+    <w:p>
+      <w:pPr>
+        <w:rPr>
+          <w:lang w:val="gl-ES"/>
+        </w:rPr>
+      </w:pPr>
+      <w:r>
+        <w:rPr>
+          <w:lang w:val="gl-ES"/>
+        </w:rPr>
+        <w:t xml:space="preserve">  </w:t>
+      </w:r>
+      <w:proofErr w:type="spellStart"/>
+      <w:r>
+        <w:rPr>
+          <w:lang w:val="gl-ES"/>
+        </w:rPr>
+        <w:t>idResultadoGP</w:t>
+      </w:r>
+      <w:proofErr w:type="spellEnd"/>
+      <w:r>
+        <w:rPr>
+          <w:lang w:val="gl-ES"/>
+        </w:rPr>
+        <w:t xml:space="preserve"> INT,</w:t>
+      </w:r>
+    </w:p>
+    <w:p>
+      <w:pPr>
+        <w:rPr>
+          <w:lang w:val="gl-ES"/>
+        </w:rPr>
+      </w:pPr>
+      <w:r>
+        <w:rPr>
+          <w:lang w:val="gl-ES"/>
+        </w:rPr>
+        <w:t xml:space="preserve">  </w:t>
+      </w:r>
+      <w:proofErr w:type="spellStart"/>
+      <w:r>
+        <w:rPr>
+          <w:lang w:val="gl-ES"/>
+        </w:rPr>
+        <w:t>compuesto</w:t>
+      </w:r>
+      <w:proofErr w:type="spellEnd"/>
+      <w:r>
+        <w:rPr>
+          <w:lang w:val="gl-ES"/>
+        </w:rPr>
+        <w:t xml:space="preserve"> VARCHAR(100),</w:t>
+      </w:r>
+    </w:p>
+    <w:p>
+      <w:pPr>
+        <w:rPr>
+          <w:lang w:val="gl-ES"/>
+        </w:rPr>
+      </w:pPr>
+      <w:r>
+        <w:rPr>
+          <w:lang w:val="gl-ES"/>
+        </w:rPr>
+        <w:t xml:space="preserve">  </w:t>
+      </w:r>
+      <w:proofErr w:type="spellStart"/>
+      <w:r>
+        <w:rPr>
+          <w:lang w:val="gl-ES"/>
+        </w:rPr>
+        <w:t>vueltas_usado</w:t>
+      </w:r>
+      <w:proofErr w:type="spellEnd"/>
+      <w:r>
+        <w:rPr>
+          <w:lang w:val="gl-ES"/>
+        </w:rPr>
+        <w:t xml:space="preserve"> INT,</w:t>
+      </w:r>
+    </w:p>
+    <w:p>
+      <w:pPr>
+        <w:rPr>
+          <w:lang w:val="gl-ES"/>
+        </w:rPr>
+      </w:pPr>
+      <w:r>
+        <w:rPr>
+          <w:lang w:val="gl-ES"/>
+        </w:rPr>
+        <w:t xml:space="preserve">  CONSTRAINT </w:t>
+      </w:r>
+      <w:proofErr w:type="spellStart"/>
+      <w:r>
+        <w:rPr>
+          <w:lang w:val="gl-ES"/>
+        </w:rPr>
+        <w:t>fk_neumatico_resultado</w:t>
+      </w:r>
+      <w:proofErr w:type="spellEnd"/>
+      <w:r>
+        <w:rPr>
+          <w:lang w:val="gl-ES"/>
+        </w:rPr>
+        <w:t xml:space="preserve"> FOREIGN KEY (</w:t>
+      </w:r>
+      <w:proofErr w:type="spellStart"/>
+      <w:r>
+        <w:rPr>
+          <w:lang w:val="gl-ES"/>
+        </w:rPr>
+        <w:t>idResultadoGP</w:t>
+      </w:r>
+      <w:proofErr w:type="spellEnd"/>
+      <w:r>
+        <w:rPr>
+          <w:lang w:val="gl-ES"/>
+        </w:rPr>
+        <w:t xml:space="preserve">) REFERENCES </w:t>
+      </w:r>
+      <w:proofErr w:type="spellStart"/>
+      <w:r>
+        <w:rPr>
+          <w:lang w:val="gl-ES"/>
+        </w:rPr>
+        <w:t>ResultadoGranPremio</w:t>
+      </w:r>
+      <w:proofErr w:type="spellEnd"/>
+      <w:r>
+        <w:rPr>
+          <w:lang w:val="gl-ES"/>
+        </w:rPr>
+        <w:t>(</w:t>
+      </w:r>
+      <w:proofErr w:type="spellStart"/>
+      <w:r>
+        <w:rPr>
+          <w:lang w:val="gl-ES"/>
+        </w:rPr>
+        <w:t>id</w:t>
+      </w:r>
+      <w:proofErr w:type="spellEnd"/>
+      <w:r>
+        <w:rPr>
+          <w:lang w:val="gl-ES"/>
+        </w:rPr>
+        <w:t>)</w:t>
+      </w:r>
+    </w:p>
+    <w:p>
+      <w:pPr>
+        <w:rPr>
+          <w:lang w:val="gl-ES"/>
+        </w:rPr>
+      </w:pPr>
+      <w:r>
+        <w:rPr>
+          <w:lang w:val="gl-ES"/>
+        </w:rPr>
+        <w:t>);</w:t>
+      </w:r>
+    </w:p>
+    <w:p>
+      <w:pPr>
+        <w:rPr>
+          <w:lang w:val="gl-ES"/>
+        </w:rPr>
+      </w:pPr>
+    </w:p>
+    <w:p>
+      <w:pPr>
+        <w:rPr>
+          <w:lang w:val="gl-ES"/>
+        </w:rPr>
+      </w:pPr>
+      <w:r>
+        <w:rPr>
+          <w:lang w:val="gl-ES"/>
+        </w:rPr>
+        <w:t xml:space="preserve">CREATE TABLE </w:t>
+      </w:r>
+      <w:proofErr w:type="spellStart"/>
+      <w:r>
+        <w:rPr>
+          <w:lang w:val="gl-ES"/>
+        </w:rPr>
+        <w:t>Penalizacion</w:t>
+      </w:r>
+      <w:proofErr w:type="spellEnd"/>
+      <w:r>
+        <w:rPr>
+          <w:lang w:val="gl-ES"/>
+        </w:rPr>
+        <w:t xml:space="preserve"> (</w:t>
+      </w:r>
+    </w:p>
+    <w:p>
+      <w:pPr>
+        <w:rPr>
+          <w:lang w:val="gl-ES"/>
+        </w:rPr>
+      </w:pPr>
+      <w:r>
+        <w:rPr>
+          <w:lang w:val="gl-ES"/>
+        </w:rPr>
+        <w:t xml:space="preserve">  </w:t>
+      </w:r>
+      <w:proofErr w:type="spellStart"/>
+      <w:r>
+        <w:rPr>
+          <w:lang w:val="gl-ES"/>
+        </w:rPr>
+        <w:t>id</w:t>
+      </w:r>
+      <w:proofErr w:type="spellEnd"/>
+      <w:r>
+        <w:rPr>
+          <w:lang w:val="gl-ES"/>
+        </w:rPr>
+        <w:t xml:space="preserve"> INT AUTO_INCREMENT PRIMARY KEY,</w:t>
+      </w:r>
+    </w:p>
+    <w:p>
+      <w:pPr>
+        <w:rPr>
+          <w:lang w:val="gl-ES"/>
+        </w:rPr>
+      </w:pPr>
+      <w:r>
+        <w:rPr>
+          <w:lang w:val="gl-ES"/>
+        </w:rPr>
+        <w:t xml:space="preserve">  </w:t>
+      </w:r>
+      <w:proofErr w:type="spellStart"/>
+      <w:r>
+        <w:rPr>
+          <w:lang w:val="gl-ES"/>
+        </w:rPr>
+        <w:t>idResultadoGP</w:t>
+      </w:r>
+      <w:proofErr w:type="spellEnd"/>
+      <w:r>
+        <w:rPr>
+          <w:lang w:val="gl-ES"/>
+        </w:rPr>
+        <w:t xml:space="preserve"> INT,</w:t>
+      </w:r>
+    </w:p>
+    <w:p>
+      <w:pPr>
+        <w:rPr>
+          <w:lang w:val="gl-ES"/>
+        </w:rPr>
+      </w:pPr>
+      <w:r>
+        <w:rPr>
+          <w:lang w:val="gl-ES"/>
+        </w:rPr>
+        <w:t xml:space="preserve">  </w:t>
+      </w:r>
+      <w:proofErr w:type="spellStart"/>
+      <w:r>
+        <w:rPr>
+          <w:lang w:val="gl-ES"/>
+        </w:rPr>
+        <w:t>tipo_penalizacion</w:t>
+      </w:r>
+      <w:proofErr w:type="spellEnd"/>
+      <w:r>
+        <w:rPr>
+          <w:lang w:val="gl-ES"/>
+        </w:rPr>
+        <w:t xml:space="preserve"> VARCHAR(100),</w:t>
+      </w:r>
+    </w:p>
+    <w:p>
+      <w:pPr>
+        <w:rPr>
+          <w:lang w:val="gl-ES"/>
+        </w:rPr>
+      </w:pPr>
+      <w:r>
+        <w:rPr>
+          <w:lang w:val="gl-ES"/>
+        </w:rPr>
+        <w:t xml:space="preserve">  </w:t>
+      </w:r>
+      <w:proofErr w:type="spellStart"/>
+      <w:r>
+        <w:rPr>
+          <w:lang w:val="gl-ES"/>
+        </w:rPr>
+        <w:t>descripcion</w:t>
+      </w:r>
+      <w:proofErr w:type="spellEnd"/>
+      <w:r>
+        <w:rPr>
+          <w:lang w:val="gl-ES"/>
+        </w:rPr>
+        <w:t xml:space="preserve"> TEXT,</w:t>
+      </w:r>
+    </w:p>
+    <w:p>
+      <w:pPr>
+        <w:rPr>
+          <w:lang w:val="gl-ES"/>
+        </w:rPr>
+      </w:pPr>
+      <w:r>
+        <w:rPr>
+          <w:lang w:val="gl-ES"/>
+        </w:rPr>
+        <w:t xml:space="preserve">  </w:t>
+      </w:r>
+      <w:proofErr w:type="spellStart"/>
+      <w:r>
+        <w:rPr>
+          <w:lang w:val="gl-ES"/>
+        </w:rPr>
+        <w:t>tiempo_penalizado</w:t>
+      </w:r>
+      <w:proofErr w:type="spellEnd"/>
+      <w:r>
+        <w:rPr>
+          <w:lang w:val="gl-ES"/>
+        </w:rPr>
+        <w:t xml:space="preserve"> TIME,</w:t>
+      </w:r>
+    </w:p>
+    <w:p>
+      <w:pPr>
+        <w:rPr>
+          <w:lang w:val="gl-ES"/>
+        </w:rPr>
+      </w:pPr>
+      <w:r>
+        <w:rPr>
+          <w:lang w:val="gl-ES"/>
+        </w:rPr>
+        <w:t xml:space="preserve">  </w:t>
+      </w:r>
+      <w:proofErr w:type="spellStart"/>
+      <w:r>
+        <w:rPr>
+          <w:lang w:val="gl-ES"/>
+        </w:rPr>
+        <w:t>vuelta_ocurrida</w:t>
+      </w:r>
+      <w:proofErr w:type="spellEnd"/>
+      <w:r>
+        <w:rPr>
+          <w:lang w:val="gl-ES"/>
+        </w:rPr>
+        <w:t xml:space="preserve"> INT,</w:t>
+      </w:r>
+    </w:p>
+    <w:p>
+      <w:pPr>
+        <w:rPr>
+          <w:lang w:val="gl-ES"/>
+        </w:rPr>
+      </w:pPr>
+      <w:r>
+        <w:rPr>
+          <w:lang w:val="gl-ES"/>
+        </w:rPr>
+        <w:t xml:space="preserve">  CONSTRAINT </w:t>
+      </w:r>
+      <w:proofErr w:type="spellStart"/>
+      <w:r>
+        <w:rPr>
+          <w:lang w:val="gl-ES"/>
+        </w:rPr>
+        <w:t>fk_penalizacion_resultado</w:t>
+      </w:r>
+      <w:proofErr w:type="spellEnd"/>
+      <w:r>
+        <w:rPr>
+          <w:lang w:val="gl-ES"/>
+        </w:rPr>
+        <w:t xml:space="preserve"> FOREIGN KEY (</w:t>
+      </w:r>
+      <w:proofErr w:type="spellStart"/>
+      <w:r>
+        <w:rPr>
+          <w:lang w:val="gl-ES"/>
+        </w:rPr>
+        <w:t>idResultadoGP</w:t>
+      </w:r>
+      <w:proofErr w:type="spellEnd"/>
+      <w:r>
+        <w:rPr>
+          <w:lang w:val="gl-ES"/>
+        </w:rPr>
+        <w:t xml:space="preserve">) REFERENCES </w:t>
+      </w:r>
+      <w:proofErr w:type="spellStart"/>
+      <w:r>
+        <w:rPr>
+          <w:lang w:val="gl-ES"/>
+        </w:rPr>
+        <w:t>ResultadoGranPremio</w:t>
+      </w:r>
+      <w:proofErr w:type="spellEnd"/>
+      <w:r>
+        <w:rPr>
+          <w:lang w:val="gl-ES"/>
+        </w:rPr>
+        <w:t>(</w:t>
+      </w:r>
+      <w:proofErr w:type="spellStart"/>
+      <w:r>
+        <w:rPr>
+          <w:lang w:val="gl-ES"/>
+        </w:rPr>
+        <w:t>id</w:t>
+      </w:r>
+      <w:proofErr w:type="spellEnd"/>
+      <w:r>
+        <w:rPr>
+          <w:lang w:val="gl-ES"/>
+        </w:rPr>
+        <w:t>)</w:t>
+      </w:r>
+    </w:p>
+    <w:p>
+      <w:pPr>
+        <w:rPr>
+          <w:lang w:val="gl-ES"/>
+        </w:rPr>
+      </w:pPr>
+      <w:r>
+        <w:rPr>
+          <w:lang w:val="gl-ES"/>
+        </w:rPr>
+        <w:t>);</w:t>
+      </w:r>
     </w:p>
     <w:p>
       <w:pPr>
@@ -11408,7 +11487,7 @@
 </file>
 
 <file path=customXml/itemProps1.xml><?xml version="1.0" encoding="utf-8"?>
-<ds:datastoreItem xmlns:ds="http://schemas.openxmlformats.org/officeDocument/2006/customXml" ds:itemID="{9FA2E8E8-A65D-4C12-8567-4471522F99B6}">
+<ds:datastoreItem xmlns:ds="http://schemas.openxmlformats.org/officeDocument/2006/customXml" ds:itemID="{15A6384C-ABAD-4996-A1EE-FBBC644B1FFF}">
   <ds:schemaRefs>
     <ds:schemaRef ds:uri="http://schemas.openxmlformats.org/officeDocument/2006/bibliography"/>
   </ds:schemaRefs>

</xml_diff>